<commit_message>
robot support multi svr
</commit_message>
<xml_diff>
--- a/readmd.docx
+++ b/readmd.docx
@@ -17,7 +17,7 @@
           <w:sz w:val="28"/>
           <w:szCs w:val="28"/>
         </w:rPr>
-        <w:t>Epoll</w:t>
+        <w:t>安全沙箱</w:t>
       </w:r>
       <w:r>
         <w:rPr>
@@ -25,14 +25,6 @@
           <w:sz w:val="28"/>
           <w:szCs w:val="28"/>
         </w:rPr>
-        <w:t>安全沙箱</w:t>
-      </w:r>
-      <w:r>
-        <w:rPr>
-          <w:rFonts w:ascii="华文新魏" w:eastAsia="华文新魏" w:hint="eastAsia"/>
-          <w:sz w:val="28"/>
-          <w:szCs w:val="28"/>
-        </w:rPr>
         <w:t>测试</w:t>
       </w:r>
     </w:p>
@@ -75,7 +67,7 @@
           <w:sz w:val="18"/>
           <w:szCs w:val="18"/>
         </w:rPr>
-        <w:t>8</w:t>
+        <w:t>9</w:t>
       </w:r>
       <w:r>
         <w:rPr>
@@ -102,75 +94,65 @@
         </w:pict>
       </w:r>
     </w:p>
+    <w:p/>
     <w:p>
-      <w:pPr>
-        <w:rPr>
-          <w:rFonts w:hint="eastAsia"/>
-        </w:rPr>
-      </w:pPr>
+      <w:r>
+        <w:rPr>
+          <w:rFonts w:hint="eastAsia"/>
+        </w:rPr>
+        <w:t>这次发布</w:t>
+      </w:r>
+      <w:r>
+        <w:rPr>
+          <w:rFonts w:hint="eastAsia"/>
+        </w:rPr>
+        <w:t>的</w:t>
+      </w:r>
+      <w:r>
+        <w:rPr>
+          <w:rFonts w:hint="eastAsia"/>
+        </w:rPr>
+        <w:t>2</w:t>
+      </w:r>
+      <w:r>
+        <w:rPr>
+          <w:rFonts w:hint="eastAsia"/>
+        </w:rPr>
+        <w:t>个小工具</w:t>
+      </w:r>
+      <w:r>
+        <w:rPr>
+          <w:rFonts w:hint="eastAsia"/>
+        </w:rPr>
+        <w:t>都在</w:t>
+      </w:r>
+      <w:r>
+        <w:rPr>
+          <w:rFonts w:hint="eastAsia"/>
+          <w:noProof/>
+        </w:rPr>
+        <w:t>build/bin</w:t>
+      </w:r>
+      <w:r>
+        <w:rPr>
+          <w:rFonts w:hint="eastAsia"/>
+        </w:rPr>
+        <w:t>路径下，需要在</w:t>
+      </w:r>
+      <w:r>
+        <w:rPr>
+          <w:rFonts w:hint="eastAsia"/>
+        </w:rPr>
+        <w:t>linux</w:t>
+      </w:r>
+      <w:r>
+        <w:rPr>
+          <w:rFonts w:hint="eastAsia"/>
+        </w:rPr>
+        <w:t>下运行</w:t>
+      </w:r>
     </w:p>
     <w:p>
-      <w:pPr>
-        <w:rPr>
-          <w:rFonts w:hint="eastAsia"/>
-        </w:rPr>
-      </w:pPr>
-      <w:r>
-        <w:rPr>
-          <w:rFonts w:hint="eastAsia"/>
-        </w:rPr>
-        <w:t>这次发布了</w:t>
-      </w:r>
-      <w:r>
-        <w:rPr>
-          <w:rFonts w:hint="eastAsia"/>
-        </w:rPr>
-        <w:t>2</w:t>
-      </w:r>
-      <w:r>
-        <w:rPr>
-          <w:rFonts w:hint="eastAsia"/>
-        </w:rPr>
-        <w:t>个小工具</w:t>
-      </w:r>
-      <w:r>
-        <w:rPr>
-          <w:rFonts w:hint="eastAsia"/>
-        </w:rPr>
-        <w:t>，都在</w:t>
-      </w:r>
-      <w:r>
-        <w:rPr>
-          <w:rFonts w:hint="eastAsia"/>
-          <w:noProof/>
-        </w:rPr>
-        <w:t>build/bin</w:t>
-      </w:r>
-      <w:r>
-        <w:rPr>
-          <w:rFonts w:hint="eastAsia"/>
-        </w:rPr>
-        <w:t>路径下，需要在</w:t>
-      </w:r>
-      <w:r>
-        <w:rPr>
-          <w:rFonts w:hint="eastAsia"/>
-        </w:rPr>
-        <w:t>linux</w:t>
-      </w:r>
-      <w:r>
-        <w:rPr>
-          <w:rFonts w:hint="eastAsia"/>
-        </w:rPr>
-        <w:t>下运行</w:t>
-      </w:r>
-    </w:p>
-    <w:p>
-      <w:pPr>
-        <w:rPr>
-          <w:rFonts w:hint="eastAsia"/>
-        </w:rPr>
-      </w:pPr>
       <w:r>
         <w:rPr>
           <w:rFonts w:hint="eastAsia"/>
@@ -178,9 +160,9 @@
         </w:rPr>
         <w:drawing>
           <wp:inline distT="0" distB="0" distL="0" distR="0">
-            <wp:extent cx="1651000" cy="774700"/>
-            <wp:effectExtent l="19050" t="0" r="6350" b="0"/>
-            <wp:docPr id="9" name="图片 4"/>
+            <wp:extent cx="1440815" cy="819150"/>
+            <wp:effectExtent l="19050" t="0" r="6985" b="0"/>
+            <wp:docPr id="2" name="图片 1"/>
             <wp:cNvGraphicFramePr>
               <a:graphicFrameLocks xmlns:a="http://schemas.openxmlformats.org/drawingml/2006/main" noChangeAspect="1"/>
             </wp:cNvGraphicFramePr>
@@ -188,7 +170,7 @@
               <a:graphicData uri="http://schemas.openxmlformats.org/drawingml/2006/picture">
                 <pic:pic xmlns:pic="http://schemas.openxmlformats.org/drawingml/2006/picture">
                   <pic:nvPicPr>
-                    <pic:cNvPr id="0" name="Picture 4"/>
+                    <pic:cNvPr id="0" name="Picture 1"/>
                     <pic:cNvPicPr>
                       <a:picLocks noChangeAspect="1" noChangeArrowheads="1"/>
                     </pic:cNvPicPr>
@@ -203,7 +185,7 @@
                   <pic:spPr bwMode="auto">
                     <a:xfrm>
                       <a:off x="0" y="0"/>
-                      <a:ext cx="1651000" cy="774700"/>
+                      <a:ext cx="1440815" cy="819150"/>
                     </a:xfrm>
                     <a:prstGeom prst="rect">
                       <a:avLst/>
@@ -224,126 +206,142 @@
       </w:r>
     </w:p>
     <w:p>
-      <w:pPr>
-        <w:rPr>
-          <w:rFonts w:hint="eastAsia"/>
-        </w:rPr>
-      </w:pPr>
-    </w:p>
-    <w:p>
-      <w:pPr>
-        <w:rPr>
-          <w:rFonts w:hint="eastAsia"/>
-        </w:rPr>
-      </w:pPr>
-      <w:r>
-        <w:rPr>
-          <w:rFonts w:hint="eastAsia"/>
-        </w:rPr>
-        <w:t>运行的时候，</w:t>
-      </w:r>
-      <w:r>
-        <w:rPr>
-          <w:rFonts w:hint="eastAsia"/>
-        </w:rPr>
-        <w:t>先</w:t>
-      </w:r>
-      <w:r>
-        <w:rPr>
-          <w:rFonts w:hint="eastAsia"/>
-        </w:rPr>
-        <w:t>进入</w:t>
-      </w:r>
-      <w:r>
-        <w:rPr>
-          <w:rFonts w:hint="eastAsia"/>
-        </w:rPr>
-        <w:t>到</w:t>
-      </w:r>
-      <w:r>
-        <w:rPr>
-          <w:rFonts w:hint="eastAsia"/>
-        </w:rPr>
-        <w:t>build</w:t>
-      </w:r>
-      <w:r>
-        <w:rPr>
-          <w:rFonts w:hint="eastAsia"/>
-        </w:rPr>
-        <w:t>文件夹下</w:t>
+      <w:r>
+        <w:rPr>
+          <w:rFonts w:hint="eastAsia"/>
+          <w:noProof/>
+        </w:rPr>
+        <w:drawing>
+          <wp:inline distT="0" distB="0" distL="0" distR="0">
+            <wp:extent cx="753745" cy="862965"/>
+            <wp:effectExtent l="19050" t="0" r="8255" b="0"/>
+            <wp:docPr id="1" name="图片 1"/>
+            <wp:cNvGraphicFramePr>
+              <a:graphicFrameLocks xmlns:a="http://schemas.openxmlformats.org/drawingml/2006/main" noChangeAspect="1"/>
+            </wp:cNvGraphicFramePr>
+            <a:graphic xmlns:a="http://schemas.openxmlformats.org/drawingml/2006/main">
+              <a:graphicData uri="http://schemas.openxmlformats.org/drawingml/2006/picture">
+                <pic:pic xmlns:pic="http://schemas.openxmlformats.org/drawingml/2006/picture">
+                  <pic:nvPicPr>
+                    <pic:cNvPr id="0" name="Picture 1"/>
+                    <pic:cNvPicPr>
+                      <a:picLocks noChangeAspect="1" noChangeArrowheads="1"/>
+                    </pic:cNvPicPr>
+                  </pic:nvPicPr>
+                  <pic:blipFill>
+                    <a:blip r:embed="rId9"/>
+                    <a:srcRect/>
+                    <a:stretch>
+                      <a:fillRect/>
+                    </a:stretch>
+                  </pic:blipFill>
+                  <pic:spPr bwMode="auto">
+                    <a:xfrm>
+                      <a:off x="0" y="0"/>
+                      <a:ext cx="753745" cy="862965"/>
+                    </a:xfrm>
+                    <a:prstGeom prst="rect">
+                      <a:avLst/>
+                    </a:prstGeom>
+                    <a:noFill/>
+                    <a:ln w="9525">
+                      <a:noFill/>
+                      <a:miter lim="800000"/>
+                      <a:headEnd/>
+                      <a:tailEnd/>
+                    </a:ln>
+                  </pic:spPr>
+                </pic:pic>
+              </a:graphicData>
+            </a:graphic>
+          </wp:inline>
+        </w:drawing>
+      </w:r>
+      <w:r>
+        <w:rPr>
+          <w:rFonts w:hint="eastAsia"/>
+        </w:rPr>
+        <w:t>这</w:t>
+      </w:r>
+      <w:r>
+        <w:rPr>
+          <w:rFonts w:hint="eastAsia"/>
+        </w:rPr>
+        <w:t>个是纯粹的安全沙箱服务器，功能很简单，就是客户端连接上去之后，</w:t>
+      </w:r>
+      <w:r>
+        <w:rPr>
+          <w:rFonts w:hint="eastAsia"/>
+        </w:rPr>
+        <w:t>这个</w:t>
+      </w:r>
+      <w:r>
+        <w:rPr>
+          <w:rFonts w:hint="eastAsia"/>
+        </w:rPr>
+        <w:t>服务器</w:t>
+      </w:r>
+      <w:r>
+        <w:rPr>
+          <w:rFonts w:hint="eastAsia"/>
+        </w:rPr>
+        <w:t>只要一收到数据，就</w:t>
+      </w:r>
+      <w:r>
+        <w:rPr>
+          <w:rFonts w:hint="eastAsia"/>
+        </w:rPr>
+        <w:t>把安全沙箱策略</w:t>
+      </w:r>
+      <w:r>
+        <w:rPr>
+          <w:rFonts w:hint="eastAsia"/>
+        </w:rPr>
+        <w:t>数据发回给客户端，然后立刻关闭连接。</w:t>
       </w:r>
     </w:p>
     <w:tbl>
       <w:tblPr>
-        <w:tblW w:w="8575" w:type="dxa"/>
-        <w:tblCellSpacing w:w="15" w:type="dxa"/>
-        <w:tblBorders>
-          <w:top w:val="single" w:sz="4" w:space="0" w:color="000000"/>
-          <w:left w:val="single" w:sz="4" w:space="0" w:color="000000"/>
-          <w:bottom w:val="single" w:sz="4" w:space="0" w:color="000000"/>
-          <w:right w:val="single" w:sz="4" w:space="0" w:color="000000"/>
-        </w:tblBorders>
-        <w:shd w:val="clear" w:color="auto" w:fill="222222"/>
-        <w:tblCellMar>
-          <w:top w:w="20" w:type="dxa"/>
-          <w:left w:w="20" w:type="dxa"/>
-          <w:bottom w:w="20" w:type="dxa"/>
-          <w:right w:w="20" w:type="dxa"/>
-        </w:tblCellMar>
+        <w:tblStyle w:val="a5"/>
+        <w:tblW w:w="0" w:type="auto"/>
         <w:tblLook w:val="04A0"/>
       </w:tblPr>
       <w:tblGrid>
-        <w:gridCol w:w="8575"/>
+        <w:gridCol w:w="8522"/>
       </w:tblGrid>
       <w:tr>
-        <w:trPr>
-          <w:tblCellSpacing w:w="15" w:type="dxa"/>
-        </w:trPr>
         <w:tc>
           <w:tcPr>
-            <w:tcW w:w="8515" w:type="dxa"/>
-            <w:tcBorders>
-              <w:top w:val="nil"/>
-              <w:left w:val="nil"/>
-              <w:bottom w:val="nil"/>
-              <w:right w:val="nil"/>
-            </w:tcBorders>
-            <w:shd w:val="clear" w:color="auto" w:fill="auto"/>
-            <w:tcMar>
-              <w:top w:w="20" w:type="dxa"/>
-              <w:left w:w="40" w:type="dxa"/>
-              <w:bottom w:w="20" w:type="dxa"/>
-              <w:right w:w="40" w:type="dxa"/>
-            </w:tcMar>
-            <w:vAlign w:val="center"/>
-            <w:hideMark/>
+            <w:tcW w:w="8522" w:type="dxa"/>
           </w:tcPr>
           <w:p>
             <w:pPr>
-              <w:widowControl/>
-              <w:jc w:val="left"/>
-              <w:rPr>
-                <w:rFonts w:ascii="Lucida Console" w:eastAsia="宋体" w:hAnsi="Lucida Console" w:cs="宋体"/>
-                <w:color w:val="EEEEEE"/>
-                <w:kern w:val="0"/>
-                <w:sz w:val="14"/>
-                <w:szCs w:val="14"/>
+              <w:rPr>
+                <w:noProof/>
               </w:rPr>
             </w:pPr>
             <w:r>
               <w:rPr>
-                <w:rFonts w:ascii="Lucida Console" w:eastAsia="宋体" w:hAnsi="Lucida Console" w:cs="宋体" w:hint="eastAsia"/>
-                <w:noProof/>
-                <w:color w:val="EEEEEE"/>
-                <w:kern w:val="0"/>
-                <w:sz w:val="14"/>
-                <w:szCs w:val="14"/>
+                <w:rFonts w:hint="eastAsia"/>
+              </w:rPr>
+              <w:t>命令格式是</w:t>
+            </w:r>
+            <w:r>
+              <w:rPr>
+                <w:rFonts w:hint="eastAsia"/>
+              </w:rPr>
+              <w:t>：</w:t>
+            </w:r>
+            <w:r>
+              <w:rPr>
+                <w:rFonts w:hint="eastAsia"/>
+                <w:noProof/>
               </w:rPr>
               <w:drawing>
                 <wp:inline distT="0" distB="0" distL="0" distR="0">
-                  <wp:extent cx="2679700" cy="203200"/>
-                  <wp:effectExtent l="19050" t="0" r="6350" b="0"/>
-                  <wp:docPr id="39" name="图片 46"/>
+                  <wp:extent cx="1755775" cy="182880"/>
+                  <wp:effectExtent l="19050" t="0" r="0" b="0"/>
+                  <wp:docPr id="7" name="图片 7"/>
                   <wp:cNvGraphicFramePr>
                     <a:graphicFrameLocks xmlns:a="http://schemas.openxmlformats.org/drawingml/2006/main" noChangeAspect="1"/>
                   </wp:cNvGraphicFramePr>
@@ -351,13 +349,13 @@
                     <a:graphicData uri="http://schemas.openxmlformats.org/drawingml/2006/picture">
                       <pic:pic xmlns:pic="http://schemas.openxmlformats.org/drawingml/2006/picture">
                         <pic:nvPicPr>
-                          <pic:cNvPr id="0" name="Picture 46"/>
+                          <pic:cNvPr id="0" name="Picture 7"/>
                           <pic:cNvPicPr>
                             <a:picLocks noChangeAspect="1" noChangeArrowheads="1"/>
                           </pic:cNvPicPr>
                         </pic:nvPicPr>
                         <pic:blipFill>
-                          <a:blip r:embed="rId9"/>
+                          <a:blip r:embed="rId10"/>
                           <a:srcRect/>
                           <a:stretch>
                             <a:fillRect/>
@@ -366,7 +364,7 @@
                         <pic:spPr bwMode="auto">
                           <a:xfrm>
                             <a:off x="0" y="0"/>
-                            <a:ext cx="2679700" cy="203200"/>
+                            <a:ext cx="1755775" cy="182880"/>
                           </a:xfrm>
                           <a:prstGeom prst="rect">
                             <a:avLst/>
@@ -386,154 +384,18 @@
               </w:drawing>
             </w:r>
           </w:p>
-        </w:tc>
-      </w:tr>
-    </w:tbl>
-    <w:p>
-      <w:pPr>
-        <w:rPr>
-          <w:rFonts w:hint="eastAsia"/>
-        </w:rPr>
-      </w:pPr>
-    </w:p>
-    <w:p>
-      <w:pPr>
-        <w:rPr>
-          <w:rFonts w:hint="eastAsia"/>
-        </w:rPr>
-      </w:pPr>
-      <w:r>
-        <w:rPr>
-          <w:rFonts w:hint="eastAsia"/>
-          <w:noProof/>
-        </w:rPr>
-        <w:drawing>
-          <wp:inline distT="0" distB="0" distL="0" distR="0">
-            <wp:extent cx="819150" cy="755650"/>
-            <wp:effectExtent l="19050" t="0" r="0" b="0"/>
-            <wp:docPr id="15" name="图片 10"/>
-            <wp:cNvGraphicFramePr>
-              <a:graphicFrameLocks xmlns:a="http://schemas.openxmlformats.org/drawingml/2006/main" noChangeAspect="1"/>
-            </wp:cNvGraphicFramePr>
-            <a:graphic xmlns:a="http://schemas.openxmlformats.org/drawingml/2006/main">
-              <a:graphicData uri="http://schemas.openxmlformats.org/drawingml/2006/picture">
-                <pic:pic xmlns:pic="http://schemas.openxmlformats.org/drawingml/2006/picture">
-                  <pic:nvPicPr>
-                    <pic:cNvPr id="0" name="Picture 10"/>
-                    <pic:cNvPicPr>
-                      <a:picLocks noChangeAspect="1" noChangeArrowheads="1"/>
-                    </pic:cNvPicPr>
-                  </pic:nvPicPr>
-                  <pic:blipFill>
-                    <a:blip r:embed="rId10"/>
-                    <a:srcRect/>
-                    <a:stretch>
-                      <a:fillRect/>
-                    </a:stretch>
-                  </pic:blipFill>
-                  <pic:spPr bwMode="auto">
-                    <a:xfrm>
-                      <a:off x="0" y="0"/>
-                      <a:ext cx="819150" cy="755650"/>
-                    </a:xfrm>
-                    <a:prstGeom prst="rect">
-                      <a:avLst/>
-                    </a:prstGeom>
-                    <a:noFill/>
-                    <a:ln w="9525">
-                      <a:noFill/>
-                      <a:miter lim="800000"/>
-                      <a:headEnd/>
-                      <a:tailEnd/>
-                    </a:ln>
-                  </pic:spPr>
-                </pic:pic>
-              </a:graphicData>
-            </a:graphic>
-          </wp:inline>
-        </w:drawing>
-      </w:r>
-      <w:r>
-        <w:rPr>
-          <w:rFonts w:hint="eastAsia"/>
-        </w:rPr>
-        <w:t>第一个</w:t>
-      </w:r>
-      <w:r>
-        <w:rPr>
-          <w:rFonts w:hint="eastAsia"/>
-        </w:rPr>
-        <w:t>文件</w:t>
-      </w:r>
-      <w:r>
-        <w:rPr>
-          <w:rFonts w:hint="eastAsia"/>
-        </w:rPr>
-        <w:t>是纯粹的安全沙箱服务器，功能很简单，就是客户端连接上去之后，</w:t>
-      </w:r>
-      <w:r>
-        <w:rPr>
-          <w:rFonts w:hint="eastAsia"/>
-        </w:rPr>
-        <w:t>这个</w:t>
-      </w:r>
-      <w:r>
-        <w:rPr>
-          <w:rFonts w:hint="eastAsia"/>
-        </w:rPr>
-        <w:t>服务器</w:t>
-      </w:r>
-      <w:r>
-        <w:rPr>
-          <w:rFonts w:hint="eastAsia"/>
-        </w:rPr>
-        <w:t>只要一收到数据，就</w:t>
-      </w:r>
-      <w:r>
-        <w:rPr>
-          <w:rFonts w:hint="eastAsia"/>
-        </w:rPr>
-        <w:t>把安全沙箱策略</w:t>
-      </w:r>
-      <w:r>
-        <w:rPr>
-          <w:rFonts w:hint="eastAsia"/>
-        </w:rPr>
-        <w:t>数据发回给客户端，然后立刻关闭连接。</w:t>
-      </w:r>
-    </w:p>
-    <w:tbl>
-      <w:tblPr>
-        <w:tblStyle w:val="a5"/>
-        <w:tblW w:w="0" w:type="auto"/>
-        <w:tblLook w:val="04A0"/>
-      </w:tblPr>
-      <w:tblGrid>
-        <w:gridCol w:w="8522"/>
-      </w:tblGrid>
-      <w:tr>
-        <w:tc>
-          <w:tcPr>
-            <w:tcW w:w="8522" w:type="dxa"/>
-          </w:tcPr>
           <w:p>
             <w:pPr>
               <w:rPr>
-                <w:rFonts w:hint="eastAsia"/>
                 <w:noProof/>
               </w:rPr>
             </w:pPr>
             <w:r>
               <w:rPr>
                 <w:rFonts w:hint="eastAsia"/>
-              </w:rPr>
-              <w:t>命令格式是</w:t>
-            </w:r>
-            <w:r>
-              <w:rPr>
-                <w:rFonts w:hint="eastAsia"/>
-              </w:rPr>
-              <w:t>：</w:t>
+                <w:noProof/>
+              </w:rPr>
+              <w:t>比如：</w:t>
             </w:r>
             <w:r>
               <w:rPr>
@@ -542,9 +404,9 @@
               </w:rPr>
               <w:drawing>
                 <wp:inline distT="0" distB="0" distL="0" distR="0">
-                  <wp:extent cx="1708150" cy="171450"/>
-                  <wp:effectExtent l="19050" t="0" r="6350" b="0"/>
-                  <wp:docPr id="43" name="图片 43"/>
+                  <wp:extent cx="1579880" cy="182880"/>
+                  <wp:effectExtent l="19050" t="0" r="1270" b="0"/>
+                  <wp:docPr id="13" name="图片 13"/>
                   <wp:cNvGraphicFramePr>
                     <a:graphicFrameLocks xmlns:a="http://schemas.openxmlformats.org/drawingml/2006/main" noChangeAspect="1"/>
                   </wp:cNvGraphicFramePr>
@@ -552,7 +414,7 @@
                     <a:graphicData uri="http://schemas.openxmlformats.org/drawingml/2006/picture">
                       <pic:pic xmlns:pic="http://schemas.openxmlformats.org/drawingml/2006/picture">
                         <pic:nvPicPr>
-                          <pic:cNvPr id="0" name="Picture 43"/>
+                          <pic:cNvPr id="0" name="Picture 13"/>
                           <pic:cNvPicPr>
                             <a:picLocks noChangeAspect="1" noChangeArrowheads="1"/>
                           </pic:cNvPicPr>
@@ -567,7 +429,7 @@
                         <pic:spPr bwMode="auto">
                           <a:xfrm>
                             <a:off x="0" y="0"/>
-                            <a:ext cx="1708150" cy="171450"/>
+                            <a:ext cx="1579880" cy="182880"/>
                           </a:xfrm>
                           <a:prstGeom prst="rect">
                             <a:avLst/>
@@ -590,7 +452,6 @@
           <w:p>
             <w:pPr>
               <w:rPr>
-                <w:rFonts w:hint="eastAsia"/>
                 <w:noProof/>
               </w:rPr>
             </w:pPr>
@@ -599,7 +460,28 @@
                 <w:rFonts w:hint="eastAsia"/>
                 <w:noProof/>
               </w:rPr>
-              <w:t>比如：</w:t>
+              <w:t>这个服务器启动后会打印：</w:t>
+            </w:r>
+            <w:r>
+              <w:rPr>
+                <w:rFonts w:hint="eastAsia"/>
+                <w:noProof/>
+              </w:rPr>
+              <w:t>start listenning at xxxxxxxxx</w:t>
+            </w:r>
+          </w:p>
+          <w:p>
+            <w:pPr>
+              <w:rPr>
+                <w:noProof/>
+              </w:rPr>
+            </w:pPr>
+            <w:r>
+              <w:rPr>
+                <w:rFonts w:hint="eastAsia"/>
+                <w:noProof/>
+              </w:rPr>
+              <w:t xml:space="preserve"> </w:t>
             </w:r>
             <w:r>
               <w:rPr>
@@ -608,9 +490,9 @@
               </w:rPr>
               <w:drawing>
                 <wp:inline distT="0" distB="0" distL="0" distR="0">
-                  <wp:extent cx="1498600" cy="165100"/>
-                  <wp:effectExtent l="19050" t="0" r="6350" b="0"/>
-                  <wp:docPr id="41" name="图片 49"/>
+                  <wp:extent cx="3379470" cy="343535"/>
+                  <wp:effectExtent l="19050" t="0" r="0" b="0"/>
+                  <wp:docPr id="16" name="图片 16"/>
                   <wp:cNvGraphicFramePr>
                     <a:graphicFrameLocks xmlns:a="http://schemas.openxmlformats.org/drawingml/2006/main" noChangeAspect="1"/>
                   </wp:cNvGraphicFramePr>
@@ -618,7 +500,7 @@
                     <a:graphicData uri="http://schemas.openxmlformats.org/drawingml/2006/picture">
                       <pic:pic xmlns:pic="http://schemas.openxmlformats.org/drawingml/2006/picture">
                         <pic:nvPicPr>
-                          <pic:cNvPr id="0" name="Picture 49"/>
+                          <pic:cNvPr id="0" name="Picture 16"/>
                           <pic:cNvPicPr>
                             <a:picLocks noChangeAspect="1" noChangeArrowheads="1"/>
                           </pic:cNvPicPr>
@@ -633,7 +515,7 @@
                         <pic:spPr bwMode="auto">
                           <a:xfrm>
                             <a:off x="0" y="0"/>
-                            <a:ext cx="1498600" cy="165100"/>
+                            <a:ext cx="3379470" cy="343535"/>
                           </a:xfrm>
                           <a:prstGeom prst="rect">
                             <a:avLst/>
@@ -653,112 +535,10 @@
               </w:drawing>
             </w:r>
           </w:p>
-          <w:p>
-            <w:pPr>
-              <w:rPr>
-                <w:rFonts w:hint="eastAsia"/>
-                <w:noProof/>
-              </w:rPr>
-            </w:pPr>
-          </w:p>
-          <w:p>
-            <w:pPr>
-              <w:rPr>
-                <w:rFonts w:hint="eastAsia"/>
-                <w:noProof/>
-              </w:rPr>
-            </w:pPr>
-            <w:r>
-              <w:rPr>
-                <w:rFonts w:hint="eastAsia"/>
-                <w:noProof/>
-              </w:rPr>
-              <w:t>这个服务器启动后会打印：</w:t>
-            </w:r>
-            <w:r>
-              <w:rPr>
-                <w:rFonts w:hint="eastAsia"/>
-                <w:noProof/>
-              </w:rPr>
-              <w:t>start listenning at xxxxxxxxx</w:t>
-            </w:r>
-          </w:p>
-          <w:p>
-            <w:pPr>
-              <w:rPr>
-                <w:rFonts w:hint="eastAsia"/>
-                <w:noProof/>
-              </w:rPr>
-            </w:pPr>
-            <w:r>
-              <w:rPr>
-                <w:rFonts w:hint="eastAsia"/>
-                <w:noProof/>
-              </w:rPr>
-              <w:t xml:space="preserve"> </w:t>
-            </w:r>
-            <w:r>
-              <w:rPr>
-                <w:rFonts w:hint="eastAsia"/>
-                <w:noProof/>
-              </w:rPr>
-              <w:drawing>
-                <wp:inline distT="0" distB="0" distL="0" distR="0">
-                  <wp:extent cx="3441700" cy="419100"/>
-                  <wp:effectExtent l="19050" t="0" r="6350" b="0"/>
-                  <wp:docPr id="64" name="图片 64"/>
-                  <wp:cNvGraphicFramePr>
-                    <a:graphicFrameLocks xmlns:a="http://schemas.openxmlformats.org/drawingml/2006/main" noChangeAspect="1"/>
-                  </wp:cNvGraphicFramePr>
-                  <a:graphic xmlns:a="http://schemas.openxmlformats.org/drawingml/2006/main">
-                    <a:graphicData uri="http://schemas.openxmlformats.org/drawingml/2006/picture">
-                      <pic:pic xmlns:pic="http://schemas.openxmlformats.org/drawingml/2006/picture">
-                        <pic:nvPicPr>
-                          <pic:cNvPr id="0" name="Picture 64"/>
-                          <pic:cNvPicPr>
-                            <a:picLocks noChangeAspect="1" noChangeArrowheads="1"/>
-                          </pic:cNvPicPr>
-                        </pic:nvPicPr>
-                        <pic:blipFill>
-                          <a:blip r:embed="rId13"/>
-                          <a:srcRect/>
-                          <a:stretch>
-                            <a:fillRect/>
-                          </a:stretch>
-                        </pic:blipFill>
-                        <pic:spPr bwMode="auto">
-                          <a:xfrm>
-                            <a:off x="0" y="0"/>
-                            <a:ext cx="3441700" cy="419100"/>
-                          </a:xfrm>
-                          <a:prstGeom prst="rect">
-                            <a:avLst/>
-                          </a:prstGeom>
-                          <a:noFill/>
-                          <a:ln w="9525">
-                            <a:noFill/>
-                            <a:miter lim="800000"/>
-                            <a:headEnd/>
-                            <a:tailEnd/>
-                          </a:ln>
-                        </pic:spPr>
-                      </pic:pic>
-                    </a:graphicData>
-                  </a:graphic>
-                </wp:inline>
-              </w:drawing>
-            </w:r>
-          </w:p>
         </w:tc>
       </w:tr>
     </w:tbl>
-    <w:p>
-      <w:pPr>
-        <w:rPr>
-          <w:rFonts w:hint="eastAsia"/>
-        </w:rPr>
-      </w:pPr>
-    </w:p>
+    <w:p/>
     <w:p>
       <w:pPr>
         <w:widowControl/>
@@ -768,19 +548,8 @@
         <w:br w:type="page"/>
       </w:r>
     </w:p>
+    <w:p/>
     <w:p>
-      <w:pPr>
-        <w:rPr>
-          <w:rFonts w:hint="eastAsia"/>
-        </w:rPr>
-      </w:pPr>
-    </w:p>
-    <w:p>
-      <w:pPr>
-        <w:rPr>
-          <w:rFonts w:hint="eastAsia"/>
-        </w:rPr>
-      </w:pPr>
       <w:r>
         <w:rPr>
           <w:rFonts w:hint="eastAsia"/>
@@ -804,7 +573,7 @@
                     </pic:cNvPicPr>
                   </pic:nvPicPr>
                   <pic:blipFill>
-                    <a:blip r:embed="rId14"/>
+                    <a:blip r:embed="rId13"/>
                     <a:srcRect/>
                     <a:stretch>
                       <a:fillRect/>
@@ -836,7 +605,13 @@
         <w:rPr>
           <w:rFonts w:hint="eastAsia"/>
         </w:rPr>
-        <w:t>第二个文件是机器人，功能也很简单，就是创建一堆僵尸客户端</w:t>
+        <w:t>这</w:t>
+      </w:r>
+      <w:r>
+        <w:rPr>
+          <w:rFonts w:hint="eastAsia"/>
+        </w:rPr>
+        <w:t>个文件是机器人，功能也很简单，就是创建一堆僵尸客户端</w:t>
       </w:r>
       <w:r>
         <w:rPr>
@@ -848,7 +623,19 @@
         <w:rPr>
           <w:rFonts w:hint="eastAsia"/>
         </w:rPr>
-        <w:t>你指定的服务器，然后等服务器发回安全沙箱策略数据</w:t>
+        <w:t>你指定的服务器</w:t>
+      </w:r>
+      <w:r>
+        <w:rPr>
+          <w:rFonts w:hint="eastAsia"/>
+        </w:rPr>
+        <w:t>列表</w:t>
+      </w:r>
+      <w:r>
+        <w:rPr>
+          <w:rFonts w:hint="eastAsia"/>
+        </w:rPr>
+        <w:t>，然后等服务器发回安全沙箱策略数据</w:t>
       </w:r>
       <w:r>
         <w:rPr>
@@ -906,7 +693,6 @@
             <w:pPr>
               <w:rPr>
                 <w:rFonts w:hint="eastAsia"/>
-                <w:noProof/>
               </w:rPr>
             </w:pPr>
             <w:r>
@@ -915,6 +701,13 @@
               </w:rPr>
               <w:t>命令格式是：</w:t>
             </w:r>
+          </w:p>
+          <w:p>
+            <w:pPr>
+              <w:rPr>
+                <w:noProof/>
+              </w:rPr>
+            </w:pPr>
             <w:r>
               <w:rPr>
                 <w:rFonts w:hint="eastAsia"/>
@@ -922,9 +715,9 @@
               </w:rPr>
               <w:drawing>
                 <wp:inline distT="0" distB="0" distL="0" distR="0">
-                  <wp:extent cx="3086100" cy="184150"/>
+                  <wp:extent cx="5266690" cy="139065"/>
                   <wp:effectExtent l="19050" t="0" r="0" b="0"/>
-                  <wp:docPr id="53" name="图片 55"/>
+                  <wp:docPr id="3" name="图片 1"/>
                   <wp:cNvGraphicFramePr>
                     <a:graphicFrameLocks xmlns:a="http://schemas.openxmlformats.org/drawingml/2006/main" noChangeAspect="1"/>
                   </wp:cNvGraphicFramePr>
@@ -932,13 +725,13 @@
                     <a:graphicData uri="http://schemas.openxmlformats.org/drawingml/2006/picture">
                       <pic:pic xmlns:pic="http://schemas.openxmlformats.org/drawingml/2006/picture">
                         <pic:nvPicPr>
-                          <pic:cNvPr id="0" name="Picture 55"/>
+                          <pic:cNvPr id="0" name="Picture 1"/>
                           <pic:cNvPicPr>
                             <a:picLocks noChangeAspect="1" noChangeArrowheads="1"/>
                           </pic:cNvPicPr>
                         </pic:nvPicPr>
                         <pic:blipFill>
-                          <a:blip r:embed="rId15"/>
+                          <a:blip r:embed="rId14"/>
                           <a:srcRect/>
                           <a:stretch>
                             <a:fillRect/>
@@ -947,7 +740,7 @@
                         <pic:spPr bwMode="auto">
                           <a:xfrm>
                             <a:off x="0" y="0"/>
-                            <a:ext cx="3086100" cy="184150"/>
+                            <a:ext cx="5266690" cy="139065"/>
                           </a:xfrm>
                           <a:prstGeom prst="rect">
                             <a:avLst/>
@@ -972,24 +765,7 @@
               <w:widowControl/>
               <w:jc w:val="left"/>
               <w:rPr>
-                <w:rFonts w:hint="eastAsia"/>
-                <w:noProof/>
-              </w:rPr>
-            </w:pPr>
-            <w:r>
-              <w:rPr>
-                <w:rFonts w:hint="eastAsia"/>
-                <w:noProof/>
-              </w:rPr>
-              <w:t>比如：</w:t>
-            </w:r>
-          </w:p>
-          <w:p>
-            <w:pPr>
-              <w:widowControl/>
-              <w:jc w:val="left"/>
-              <w:rPr>
-                <w:rFonts w:ascii="Lucida Console" w:eastAsia="宋体" w:hAnsi="Lucida Console" w:cs="宋体" w:hint="eastAsia"/>
+                <w:rFonts w:ascii="Lucida Console" w:eastAsia="宋体" w:hAnsi="Lucida Console" w:cs="宋体"/>
                 <w:color w:val="EEEEEE"/>
                 <w:kern w:val="0"/>
                 <w:sz w:val="14"/>
@@ -1001,11 +777,33 @@
                 <w:rFonts w:hint="eastAsia"/>
                 <w:noProof/>
               </w:rPr>
+              <w:t>比如：</w:t>
+            </w:r>
+            <w:r>
+              <w:rPr>
+                <w:rFonts w:ascii="Lucida Console" w:eastAsia="宋体" w:hAnsi="Lucida Console" w:cs="宋体"/>
+                <w:color w:val="FAF4C6"/>
+                <w:kern w:val="0"/>
+                <w:sz w:val="14"/>
+                <w:szCs w:val="14"/>
+                <w:bdr w:val="none" w:sz="0" w:space="0" w:color="auto" w:frame="1"/>
+              </w:rPr>
+              <w:br/>
+            </w:r>
+            <w:r>
+              <w:rPr>
+                <w:rFonts w:ascii="Lucida Console" w:eastAsia="宋体" w:hAnsi="Lucida Console" w:cs="宋体"/>
+                <w:noProof/>
+                <w:color w:val="EEEEEE"/>
+                <w:kern w:val="0"/>
+                <w:sz w:val="14"/>
+                <w:szCs w:val="14"/>
+              </w:rPr>
               <w:drawing>
                 <wp:inline distT="0" distB="0" distL="0" distR="0">
-                  <wp:extent cx="2870200" cy="495300"/>
-                  <wp:effectExtent l="19050" t="0" r="6350" b="0"/>
-                  <wp:docPr id="54" name="图片 58"/>
+                  <wp:extent cx="5266690" cy="658495"/>
+                  <wp:effectExtent l="19050" t="0" r="0" b="0"/>
+                  <wp:docPr id="4" name="图片 4"/>
                   <wp:cNvGraphicFramePr>
                     <a:graphicFrameLocks xmlns:a="http://schemas.openxmlformats.org/drawingml/2006/main" noChangeAspect="1"/>
                   </wp:cNvGraphicFramePr>
@@ -1013,13 +811,13 @@
                     <a:graphicData uri="http://schemas.openxmlformats.org/drawingml/2006/picture">
                       <pic:pic xmlns:pic="http://schemas.openxmlformats.org/drawingml/2006/picture">
                         <pic:nvPicPr>
-                          <pic:cNvPr id="0" name="Picture 58"/>
+                          <pic:cNvPr id="0" name="Picture 4"/>
                           <pic:cNvPicPr>
                             <a:picLocks noChangeAspect="1" noChangeArrowheads="1"/>
                           </pic:cNvPicPr>
                         </pic:nvPicPr>
                         <pic:blipFill>
-                          <a:blip r:embed="rId16"/>
+                          <a:blip r:embed="rId15"/>
                           <a:srcRect/>
                           <a:stretch>
                             <a:fillRect/>
@@ -1028,7 +826,7 @@
                         <pic:spPr bwMode="auto">
                           <a:xfrm>
                             <a:off x="0" y="0"/>
-                            <a:ext cx="2870200" cy="495300"/>
+                            <a:ext cx="5266690" cy="658495"/>
                           </a:xfrm>
                           <a:prstGeom prst="rect">
                             <a:avLst/>
@@ -1047,28 +845,14 @@
                 </wp:inline>
               </w:drawing>
             </w:r>
-            <w:r>
-              <w:rPr>
-                <w:rFonts w:ascii="Lucida Console" w:eastAsia="宋体" w:hAnsi="Lucida Console" w:cs="宋体"/>
-                <w:color w:val="FAF4C6"/>
-                <w:kern w:val="0"/>
-                <w:sz w:val="14"/>
-                <w:szCs w:val="14"/>
-                <w:bdr w:val="none" w:sz="0" w:space="0" w:color="auto" w:frame="1"/>
-              </w:rPr>
-              <w:br/>
-            </w:r>
           </w:p>
           <w:p>
             <w:pPr>
               <w:widowControl/>
               <w:jc w:val="left"/>
               <w:rPr>
-                <w:rFonts w:ascii="Lucida Console" w:eastAsia="宋体" w:hAnsi="Lucida Console" w:cs="宋体" w:hint="eastAsia"/>
-                <w:color w:val="EEEEEE"/>
-                <w:kern w:val="0"/>
-                <w:sz w:val="14"/>
-                <w:szCs w:val="14"/>
+                <w:rFonts w:hint="eastAsia"/>
+                <w:noProof/>
               </w:rPr>
             </w:pPr>
           </w:p>
@@ -1086,14 +870,7 @@
                 <w:rFonts w:hint="eastAsia"/>
                 <w:noProof/>
               </w:rPr>
-              <w:t>这个小工具</w:t>
-            </w:r>
-            <w:r>
-              <w:rPr>
-                <w:rFonts w:hint="eastAsia"/>
-                <w:noProof/>
-              </w:rPr>
-              <w:t>运行完之后会显示测试结果：</w:t>
+              <w:t>其中：</w:t>
             </w:r>
           </w:p>
           <w:p>
@@ -1102,6 +879,215 @@
               <w:jc w:val="left"/>
               <w:rPr>
                 <w:rFonts w:hint="eastAsia"/>
+                <w:noProof/>
+              </w:rPr>
+            </w:pPr>
+            <w:r>
+              <w:rPr>
+                <w:rFonts w:hint="eastAsia"/>
+                <w:noProof/>
+              </w:rPr>
+              <w:drawing>
+                <wp:inline distT="0" distB="0" distL="0" distR="0">
+                  <wp:extent cx="4484370" cy="160655"/>
+                  <wp:effectExtent l="19050" t="0" r="0" b="0"/>
+                  <wp:docPr id="6" name="图片 7"/>
+                  <wp:cNvGraphicFramePr>
+                    <a:graphicFrameLocks xmlns:a="http://schemas.openxmlformats.org/drawingml/2006/main" noChangeAspect="1"/>
+                  </wp:cNvGraphicFramePr>
+                  <a:graphic xmlns:a="http://schemas.openxmlformats.org/drawingml/2006/main">
+                    <a:graphicData uri="http://schemas.openxmlformats.org/drawingml/2006/picture">
+                      <pic:pic xmlns:pic="http://schemas.openxmlformats.org/drawingml/2006/picture">
+                        <pic:nvPicPr>
+                          <pic:cNvPr id="0" name="Picture 7"/>
+                          <pic:cNvPicPr>
+                            <a:picLocks noChangeAspect="1" noChangeArrowheads="1"/>
+                          </pic:cNvPicPr>
+                        </pic:nvPicPr>
+                        <pic:blipFill>
+                          <a:blip r:embed="rId16"/>
+                          <a:srcRect/>
+                          <a:stretch>
+                            <a:fillRect/>
+                          </a:stretch>
+                        </pic:blipFill>
+                        <pic:spPr bwMode="auto">
+                          <a:xfrm>
+                            <a:off x="0" y="0"/>
+                            <a:ext cx="4484370" cy="160655"/>
+                          </a:xfrm>
+                          <a:prstGeom prst="rect">
+                            <a:avLst/>
+                          </a:prstGeom>
+                          <a:noFill/>
+                          <a:ln w="9525">
+                            <a:noFill/>
+                            <a:miter lim="800000"/>
+                            <a:headEnd/>
+                            <a:tailEnd/>
+                          </a:ln>
+                        </pic:spPr>
+                      </pic:pic>
+                    </a:graphicData>
+                  </a:graphic>
+                </wp:inline>
+              </w:drawing>
+            </w:r>
+          </w:p>
+          <w:p>
+            <w:pPr>
+              <w:widowControl/>
+              <w:jc w:val="left"/>
+              <w:rPr>
+                <w:rFonts w:ascii="Lucida Console" w:eastAsia="宋体" w:hAnsi="Lucida Console" w:cs="宋体" w:hint="eastAsia"/>
+                <w:color w:val="EEEEEE"/>
+                <w:kern w:val="0"/>
+                <w:sz w:val="14"/>
+                <w:szCs w:val="14"/>
+              </w:rPr>
+            </w:pPr>
+            <w:r>
+              <w:rPr>
+                <w:rFonts w:hint="eastAsia"/>
+                <w:noProof/>
+              </w:rPr>
+              <w:t>这条命令的意思是创建</w:t>
+            </w:r>
+            <w:r>
+              <w:rPr>
+                <w:rFonts w:hint="eastAsia"/>
+                <w:noProof/>
+              </w:rPr>
+              <w:t>100</w:t>
+            </w:r>
+            <w:r>
+              <w:rPr>
+                <w:rFonts w:hint="eastAsia"/>
+                <w:noProof/>
+              </w:rPr>
+              <w:t>个机器人连接，其中</w:t>
+            </w:r>
+            <w:r>
+              <w:rPr>
+                <w:rFonts w:hint="eastAsia"/>
+                <w:noProof/>
+              </w:rPr>
+              <w:t>500</w:t>
+            </w:r>
+            <w:r>
+              <w:rPr>
+                <w:rFonts w:hint="eastAsia"/>
+                <w:noProof/>
+              </w:rPr>
+              <w:t>个机器人连接</w:t>
+            </w:r>
+            <w:hyperlink r:id="rId17" w:history="1">
+              <w:r>
+                <w:rPr>
+                  <w:rStyle w:val="a9"/>
+                  <w:noProof/>
+                </w:rPr>
+                <w:t>s0.9.game2.com.cn</w:t>
+              </w:r>
+            </w:hyperlink>
+            <w:r>
+              <w:rPr>
+                <w:rFonts w:hint="eastAsia"/>
+                <w:noProof/>
+              </w:rPr>
+              <w:t>服务器的</w:t>
+            </w:r>
+            <w:r>
+              <w:rPr>
+                <w:rFonts w:hint="eastAsia"/>
+                <w:noProof/>
+              </w:rPr>
+              <w:t>843</w:t>
+            </w:r>
+            <w:r>
+              <w:rPr>
+                <w:rFonts w:hint="eastAsia"/>
+                <w:noProof/>
+              </w:rPr>
+              <w:t>端口，另外</w:t>
+            </w:r>
+            <w:r>
+              <w:rPr>
+                <w:rFonts w:hint="eastAsia"/>
+                <w:noProof/>
+              </w:rPr>
+              <w:t>500</w:t>
+            </w:r>
+            <w:r>
+              <w:rPr>
+                <w:rFonts w:hint="eastAsia"/>
+                <w:noProof/>
+              </w:rPr>
+              <w:t>个机器人</w:t>
+            </w:r>
+            <w:r>
+              <w:rPr>
+                <w:rFonts w:hint="eastAsia"/>
+                <w:noProof/>
+              </w:rPr>
+              <w:t>连接</w:t>
+            </w:r>
+            <w:r>
+              <w:rPr>
+                <w:rFonts w:hint="eastAsia"/>
+                <w:noProof/>
+              </w:rPr>
+              <w:t>844</w:t>
+            </w:r>
+            <w:r>
+              <w:rPr>
+                <w:rFonts w:hint="eastAsia"/>
+                <w:noProof/>
+              </w:rPr>
+              <w:t>端口。</w:t>
+            </w:r>
+          </w:p>
+          <w:p>
+            <w:pPr>
+              <w:widowControl/>
+              <w:jc w:val="left"/>
+              <w:rPr>
+                <w:rFonts w:ascii="Lucida Console" w:eastAsia="宋体" w:hAnsi="Lucida Console" w:cs="宋体"/>
+                <w:color w:val="EEEEEE"/>
+                <w:kern w:val="0"/>
+                <w:sz w:val="14"/>
+                <w:szCs w:val="14"/>
+              </w:rPr>
+            </w:pPr>
+          </w:p>
+          <w:p>
+            <w:pPr>
+              <w:widowControl/>
+              <w:jc w:val="left"/>
+              <w:rPr>
+                <w:noProof/>
+              </w:rPr>
+            </w:pPr>
+            <w:r>
+              <w:rPr>
+                <w:rFonts w:hint="eastAsia"/>
+                <w:noProof/>
+              </w:rPr>
+              <w:t>这个小工具</w:t>
+            </w:r>
+            <w:r>
+              <w:rPr>
+                <w:rFonts w:hint="eastAsia"/>
+                <w:noProof/>
+              </w:rPr>
+              <w:t>运行完之后会显示测试结果：</w:t>
+            </w:r>
+          </w:p>
+          <w:p>
+            <w:pPr>
+              <w:widowControl/>
+              <w:jc w:val="left"/>
+              <w:rPr>
                 <w:noProof/>
               </w:rPr>
             </w:pPr>
@@ -1128,7 +1114,7 @@
                           </pic:cNvPicPr>
                         </pic:nvPicPr>
                         <pic:blipFill>
-                          <a:blip r:embed="rId17"/>
+                          <a:blip r:embed="rId18"/>
                           <a:srcRect/>
                           <a:stretch>
                             <a:fillRect/>
@@ -1184,11 +1170,6 @@
       </w:r>
     </w:p>
     <w:p>
-      <w:pPr>
-        <w:rPr>
-          <w:rFonts w:hint="eastAsia"/>
-        </w:rPr>
-      </w:pPr>
       <w:r>
         <w:rPr>
           <w:rFonts w:hint="eastAsia"/>
@@ -1213,7 +1194,7 @@
                     </pic:cNvPicPr>
                   </pic:nvPicPr>
                   <pic:blipFill>
-                    <a:blip r:embed="rId18"/>
+                    <a:blip r:embed="rId19"/>
                     <a:srcRect/>
                     <a:stretch>
                       <a:fillRect/>
@@ -1365,7 +1346,7 @@
               <w:spacing w:line="242" w:lineRule="atLeast"/>
               <w:jc w:val="left"/>
               <w:rPr>
-                <w:rFonts w:ascii="Lucida Console" w:eastAsia="宋体" w:hAnsi="Lucida Console" w:cs="宋体" w:hint="eastAsia"/>
+                <w:rFonts w:ascii="Lucida Console" w:eastAsia="宋体" w:hAnsi="Lucida Console" w:cs="宋体"/>
                 <w:color w:val="EEEEEE"/>
                 <w:kern w:val="0"/>
                 <w:sz w:val="16"/>
@@ -1386,7 +1367,7 @@
               <w:spacing w:line="242" w:lineRule="atLeast"/>
               <w:jc w:val="left"/>
               <w:rPr>
-                <w:rFonts w:ascii="Lucida Console" w:eastAsia="宋体" w:hAnsi="Lucida Console" w:cs="宋体" w:hint="eastAsia"/>
+                <w:rFonts w:ascii="Lucida Console" w:eastAsia="宋体" w:hAnsi="Lucida Console" w:cs="宋体"/>
                 <w:color w:val="EEEEEE"/>
                 <w:kern w:val="0"/>
                 <w:sz w:val="16"/>
@@ -1404,9 +1385,9 @@
               </w:rPr>
               <w:drawing>
                 <wp:inline distT="0" distB="0" distL="0" distR="0">
-                  <wp:extent cx="3964940" cy="2655570"/>
+                  <wp:extent cx="5266690" cy="1791970"/>
                   <wp:effectExtent l="19050" t="0" r="0" b="0"/>
-                  <wp:docPr id="70" name="图片 70"/>
+                  <wp:docPr id="10" name="图片 10"/>
                   <wp:cNvGraphicFramePr>
                     <a:graphicFrameLocks xmlns:a="http://schemas.openxmlformats.org/drawingml/2006/main" noChangeAspect="1"/>
                   </wp:cNvGraphicFramePr>
@@ -1414,13 +1395,13 @@
                     <a:graphicData uri="http://schemas.openxmlformats.org/drawingml/2006/picture">
                       <pic:pic xmlns:pic="http://schemas.openxmlformats.org/drawingml/2006/picture">
                         <pic:nvPicPr>
-                          <pic:cNvPr id="0" name="Picture 70"/>
+                          <pic:cNvPr id="0" name="Picture 10"/>
                           <pic:cNvPicPr>
                             <a:picLocks noChangeAspect="1" noChangeArrowheads="1"/>
                           </pic:cNvPicPr>
                         </pic:nvPicPr>
                         <pic:blipFill>
-                          <a:blip r:embed="rId19"/>
+                          <a:blip r:embed="rId20"/>
                           <a:srcRect/>
                           <a:stretch>
                             <a:fillRect/>
@@ -1429,7 +1410,7 @@
                         <pic:spPr bwMode="auto">
                           <a:xfrm>
                             <a:off x="0" y="0"/>
-                            <a:ext cx="3964940" cy="2655570"/>
+                            <a:ext cx="5266690" cy="1791970"/>
                           </a:xfrm>
                           <a:prstGeom prst="rect">
                             <a:avLst/>
@@ -1449,13 +1430,150 @@
               </w:drawing>
             </w:r>
           </w:p>
+          <w:p/>
+          <w:p>
+            <w:r>
+              <w:rPr>
+                <w:rFonts w:hint="eastAsia"/>
+              </w:rPr>
+              <w:t>运行的时候，先进入到</w:t>
+            </w:r>
+            <w:r>
+              <w:rPr>
+                <w:rFonts w:hint="eastAsia"/>
+              </w:rPr>
+              <w:t>build</w:t>
+            </w:r>
+            <w:r>
+              <w:rPr>
+                <w:rFonts w:hint="eastAsia"/>
+              </w:rPr>
+              <w:t>文件夹下</w:t>
+            </w:r>
+          </w:p>
+          <w:tbl>
+            <w:tblPr>
+              <w:tblW w:w="8575" w:type="dxa"/>
+              <w:tblCellSpacing w:w="15" w:type="dxa"/>
+              <w:tblBorders>
+                <w:top w:val="single" w:sz="4" w:space="0" w:color="000000"/>
+                <w:left w:val="single" w:sz="4" w:space="0" w:color="000000"/>
+                <w:bottom w:val="single" w:sz="4" w:space="0" w:color="000000"/>
+                <w:right w:val="single" w:sz="4" w:space="0" w:color="000000"/>
+              </w:tblBorders>
+              <w:shd w:val="clear" w:color="auto" w:fill="222222"/>
+              <w:tblCellMar>
+                <w:top w:w="20" w:type="dxa"/>
+                <w:left w:w="20" w:type="dxa"/>
+                <w:bottom w:w="20" w:type="dxa"/>
+                <w:right w:w="20" w:type="dxa"/>
+              </w:tblCellMar>
+              <w:tblLook w:val="04A0"/>
+            </w:tblPr>
+            <w:tblGrid>
+              <w:gridCol w:w="8575"/>
+            </w:tblGrid>
+            <w:tr>
+              <w:trPr>
+                <w:tblCellSpacing w:w="15" w:type="dxa"/>
+              </w:trPr>
+              <w:tc>
+                <w:tcPr>
+                  <w:tcW w:w="8515" w:type="dxa"/>
+                  <w:tcBorders>
+                    <w:top w:val="nil"/>
+                    <w:left w:val="nil"/>
+                    <w:bottom w:val="nil"/>
+                    <w:right w:val="nil"/>
+                  </w:tcBorders>
+                  <w:shd w:val="clear" w:color="auto" w:fill="auto"/>
+                  <w:tcMar>
+                    <w:top w:w="20" w:type="dxa"/>
+                    <w:left w:w="40" w:type="dxa"/>
+                    <w:bottom w:w="20" w:type="dxa"/>
+                    <w:right w:w="40" w:type="dxa"/>
+                  </w:tcMar>
+                  <w:vAlign w:val="center"/>
+                  <w:hideMark/>
+                </w:tcPr>
+                <w:p>
+                  <w:pPr>
+                    <w:widowControl/>
+                    <w:jc w:val="left"/>
+                    <w:rPr>
+                      <w:rFonts w:ascii="Lucida Console" w:eastAsia="宋体" w:hAnsi="Lucida Console" w:cs="宋体"/>
+                      <w:color w:val="EEEEEE"/>
+                      <w:kern w:val="0"/>
+                      <w:sz w:val="14"/>
+                      <w:szCs w:val="14"/>
+                    </w:rPr>
+                  </w:pPr>
+                  <w:r>
+                    <w:rPr>
+                      <w:rFonts w:ascii="Lucida Console" w:eastAsia="宋体" w:hAnsi="Lucida Console" w:cs="宋体" w:hint="eastAsia"/>
+                      <w:noProof/>
+                      <w:color w:val="EEEEEE"/>
+                      <w:kern w:val="0"/>
+                      <w:sz w:val="14"/>
+                      <w:szCs w:val="14"/>
+                    </w:rPr>
+                    <w:drawing>
+                      <wp:inline distT="0" distB="0" distL="0" distR="0">
+                        <wp:extent cx="2589530" cy="131445"/>
+                        <wp:effectExtent l="19050" t="0" r="1270" b="0"/>
+                        <wp:docPr id="5" name="图片 4"/>
+                        <wp:cNvGraphicFramePr>
+                          <a:graphicFrameLocks xmlns:a="http://schemas.openxmlformats.org/drawingml/2006/main" noChangeAspect="1"/>
+                        </wp:cNvGraphicFramePr>
+                        <a:graphic xmlns:a="http://schemas.openxmlformats.org/drawingml/2006/main">
+                          <a:graphicData uri="http://schemas.openxmlformats.org/drawingml/2006/picture">
+                            <pic:pic xmlns:pic="http://schemas.openxmlformats.org/drawingml/2006/picture">
+                              <pic:nvPicPr>
+                                <pic:cNvPr id="0" name="Picture 4"/>
+                                <pic:cNvPicPr>
+                                  <a:picLocks noChangeAspect="1" noChangeArrowheads="1"/>
+                                </pic:cNvPicPr>
+                              </pic:nvPicPr>
+                              <pic:blipFill>
+                                <a:blip r:embed="rId21"/>
+                                <a:srcRect/>
+                                <a:stretch>
+                                  <a:fillRect/>
+                                </a:stretch>
+                              </pic:blipFill>
+                              <pic:spPr bwMode="auto">
+                                <a:xfrm>
+                                  <a:off x="0" y="0"/>
+                                  <a:ext cx="2589530" cy="131445"/>
+                                </a:xfrm>
+                                <a:prstGeom prst="rect">
+                                  <a:avLst/>
+                                </a:prstGeom>
+                                <a:noFill/>
+                                <a:ln w="9525">
+                                  <a:noFill/>
+                                  <a:miter lim="800000"/>
+                                  <a:headEnd/>
+                                  <a:tailEnd/>
+                                </a:ln>
+                              </pic:spPr>
+                            </pic:pic>
+                          </a:graphicData>
+                        </a:graphic>
+                      </wp:inline>
+                    </w:drawing>
+                  </w:r>
+                </w:p>
+              </w:tc>
+            </w:tr>
+          </w:tbl>
           <w:p>
             <w:pPr>
               <w:widowControl/>
               <w:spacing w:line="242" w:lineRule="atLeast"/>
               <w:jc w:val="left"/>
               <w:rPr>
-                <w:rFonts w:ascii="Lucida Console" w:eastAsia="宋体" w:hAnsi="Lucida Console" w:cs="宋体" w:hint="eastAsia"/>
+                <w:rFonts w:ascii="Lucida Console" w:eastAsia="宋体" w:hAnsi="Lucida Console" w:cs="宋体"/>
                 <w:color w:val="EEEEEE"/>
                 <w:kern w:val="0"/>
                 <w:sz w:val="16"/>
@@ -1469,7 +1587,6 @@
               <w:spacing w:line="242" w:lineRule="atLeast"/>
               <w:jc w:val="left"/>
               <w:rPr>
-                <w:rFonts w:hint="eastAsia"/>
                 <w:noProof/>
               </w:rPr>
             </w:pPr>
@@ -1501,7 +1618,7 @@
               <w:spacing w:line="242" w:lineRule="atLeast"/>
               <w:jc w:val="left"/>
               <w:rPr>
-                <w:rFonts w:ascii="Lucida Console" w:eastAsia="宋体" w:hAnsi="Lucida Console" w:cs="宋体" w:hint="eastAsia"/>
+                <w:rFonts w:ascii="Lucida Console" w:eastAsia="宋体" w:hAnsi="Lucida Console" w:cs="宋体"/>
                 <w:color w:val="EEEEEE"/>
                 <w:kern w:val="0"/>
                 <w:sz w:val="16"/>
@@ -1535,7 +1652,7 @@
                           </pic:cNvPicPr>
                         </pic:nvPicPr>
                         <pic:blipFill>
-                          <a:blip r:embed="rId20"/>
+                          <a:blip r:embed="rId22"/>
                           <a:srcRect/>
                           <a:stretch>
                             <a:fillRect/>
@@ -1570,7 +1687,7 @@
               <w:spacing w:line="242" w:lineRule="atLeast"/>
               <w:jc w:val="left"/>
               <w:rPr>
-                <w:rFonts w:ascii="Lucida Console" w:eastAsia="宋体" w:hAnsi="Lucida Console" w:cs="宋体" w:hint="eastAsia"/>
+                <w:rFonts w:ascii="Lucida Console" w:eastAsia="宋体" w:hAnsi="Lucida Console" w:cs="宋体"/>
                 <w:color w:val="EEEEEE"/>
                 <w:kern w:val="0"/>
                 <w:sz w:val="16"/>
@@ -1584,7 +1701,6 @@
               <w:spacing w:line="242" w:lineRule="atLeast"/>
               <w:jc w:val="left"/>
               <w:rPr>
-                <w:rFonts w:hint="eastAsia"/>
                 <w:noProof/>
               </w:rPr>
             </w:pPr>
@@ -1650,7 +1766,7 @@
                           </pic:cNvPicPr>
                         </pic:nvPicPr>
                         <pic:blipFill>
-                          <a:blip r:embed="rId21"/>
+                          <a:blip r:embed="rId23"/>
                           <a:srcRect/>
                           <a:stretch>
                             <a:fillRect/>
@@ -1682,12 +1798,938 @@
         </w:tc>
       </w:tr>
     </w:tbl>
+    <w:p/>
     <w:p>
       <w:pPr>
-        <w:rPr>
-          <w:rFonts w:hint="eastAsia"/>
-        </w:rPr>
-      </w:pPr>
+        <w:widowControl/>
+        <w:jc w:val="left"/>
+      </w:pPr>
+      <w:r>
+        <w:br w:type="page"/>
+      </w:r>
+    </w:p>
+    <w:p>
+      <w:r>
+        <w:rPr>
+          <w:rFonts w:hint="eastAsia"/>
+        </w:rPr>
+        <w:lastRenderedPageBreak/>
+        <w:t>我的机器配置是：</w:t>
+      </w:r>
+      <w:r>
+        <w:rPr>
+          <w:rFonts w:hint="eastAsia"/>
+        </w:rPr>
+        <w:t xml:space="preserve"> </w:t>
+      </w:r>
+    </w:p>
+    <w:p>
+      <w:r>
+        <w:rPr>
+          <w:noProof/>
+        </w:rPr>
+        <w:drawing>
+          <wp:inline distT="0" distB="0" distL="0" distR="0">
+            <wp:extent cx="4645025" cy="2019300"/>
+            <wp:effectExtent l="19050" t="0" r="3175" b="0"/>
+            <wp:docPr id="22" name="图片 22"/>
+            <wp:cNvGraphicFramePr>
+              <a:graphicFrameLocks xmlns:a="http://schemas.openxmlformats.org/drawingml/2006/main" noChangeAspect="1"/>
+            </wp:cNvGraphicFramePr>
+            <a:graphic xmlns:a="http://schemas.openxmlformats.org/drawingml/2006/main">
+              <a:graphicData uri="http://schemas.openxmlformats.org/drawingml/2006/picture">
+                <pic:pic xmlns:pic="http://schemas.openxmlformats.org/drawingml/2006/picture">
+                  <pic:nvPicPr>
+                    <pic:cNvPr id="0" name="Picture 22"/>
+                    <pic:cNvPicPr>
+                      <a:picLocks noChangeAspect="1" noChangeArrowheads="1"/>
+                    </pic:cNvPicPr>
+                  </pic:nvPicPr>
+                  <pic:blipFill>
+                    <a:blip r:embed="rId24"/>
+                    <a:srcRect/>
+                    <a:stretch>
+                      <a:fillRect/>
+                    </a:stretch>
+                  </pic:blipFill>
+                  <pic:spPr bwMode="auto">
+                    <a:xfrm>
+                      <a:off x="0" y="0"/>
+                      <a:ext cx="4645025" cy="2019300"/>
+                    </a:xfrm>
+                    <a:prstGeom prst="rect">
+                      <a:avLst/>
+                    </a:prstGeom>
+                    <a:noFill/>
+                    <a:ln w="9525">
+                      <a:noFill/>
+                      <a:miter lim="800000"/>
+                      <a:headEnd/>
+                      <a:tailEnd/>
+                    </a:ln>
+                  </pic:spPr>
+                </pic:pic>
+              </a:graphicData>
+            </a:graphic>
+          </wp:inline>
+        </w:drawing>
+      </w:r>
+    </w:p>
+    <w:p/>
+    <w:p>
+      <w:r>
+        <w:rPr>
+          <w:rFonts w:hint="eastAsia"/>
+        </w:rPr>
+        <w:t>在我的</w:t>
+      </w:r>
+      <w:r>
+        <w:rPr>
+          <w:rFonts w:hint="eastAsia"/>
+        </w:rPr>
+        <w:t>linux</w:t>
+      </w:r>
+      <w:r>
+        <w:rPr>
+          <w:rFonts w:hint="eastAsia"/>
+        </w:rPr>
+        <w:t>虚拟机</w:t>
+      </w:r>
+      <w:r>
+        <w:rPr>
+          <w:rFonts w:hint="eastAsia"/>
+        </w:rPr>
+        <w:t>（</w:t>
+      </w:r>
+      <w:r>
+        <w:rPr>
+          <w:rFonts w:hint="eastAsia"/>
+        </w:rPr>
+        <w:t>1g</w:t>
+      </w:r>
+      <w:r>
+        <w:rPr>
+          <w:rFonts w:hint="eastAsia"/>
+        </w:rPr>
+        <w:t>内存，</w:t>
+      </w:r>
+      <w:r>
+        <w:rPr>
+          <w:rFonts w:hint="eastAsia"/>
+        </w:rPr>
+        <w:t>1</w:t>
+      </w:r>
+      <w:r>
+        <w:rPr>
+          <w:rFonts w:hint="eastAsia"/>
+        </w:rPr>
+        <w:t>个</w:t>
+      </w:r>
+      <w:r>
+        <w:rPr>
+          <w:rFonts w:hint="eastAsia"/>
+        </w:rPr>
+        <w:t>process</w:t>
+      </w:r>
+      <w:r>
+        <w:rPr>
+          <w:rFonts w:hint="eastAsia"/>
+        </w:rPr>
+        <w:t>）</w:t>
+      </w:r>
+      <w:r>
+        <w:rPr>
+          <w:rFonts w:hint="eastAsia"/>
+        </w:rPr>
+        <w:t>上运行</w:t>
+      </w:r>
+      <w:r>
+        <w:rPr>
+          <w:rFonts w:hint="eastAsia"/>
+        </w:rPr>
+        <w:t>下面的命令，</w:t>
+      </w:r>
+      <w:r>
+        <w:rPr>
+          <w:rFonts w:hint="eastAsia"/>
+        </w:rPr>
+        <w:t>让</w:t>
+      </w:r>
+      <w:r>
+        <w:rPr>
+          <w:rFonts w:hint="eastAsia"/>
+        </w:rPr>
+        <w:t>机器人连接本机</w:t>
+      </w:r>
+      <w:r>
+        <w:rPr>
+          <w:rFonts w:hint="eastAsia"/>
+        </w:rPr>
+        <w:t>上</w:t>
+      </w:r>
+      <w:r>
+        <w:rPr>
+          <w:rFonts w:hint="eastAsia"/>
+        </w:rPr>
+        <w:t>的安全沙箱服务器</w:t>
+      </w:r>
+    </w:p>
+    <w:p>
+      <w:r>
+        <w:rPr>
+          <w:noProof/>
+        </w:rPr>
+        <w:drawing>
+          <wp:inline distT="0" distB="0" distL="0" distR="0">
+            <wp:extent cx="4308475" cy="1645920"/>
+            <wp:effectExtent l="19050" t="0" r="0" b="0"/>
+            <wp:docPr id="25" name="图片 25"/>
+            <wp:cNvGraphicFramePr>
+              <a:graphicFrameLocks xmlns:a="http://schemas.openxmlformats.org/drawingml/2006/main" noChangeAspect="1"/>
+            </wp:cNvGraphicFramePr>
+            <a:graphic xmlns:a="http://schemas.openxmlformats.org/drawingml/2006/main">
+              <a:graphicData uri="http://schemas.openxmlformats.org/drawingml/2006/picture">
+                <pic:pic xmlns:pic="http://schemas.openxmlformats.org/drawingml/2006/picture">
+                  <pic:nvPicPr>
+                    <pic:cNvPr id="0" name="Picture 25"/>
+                    <pic:cNvPicPr>
+                      <a:picLocks noChangeAspect="1" noChangeArrowheads="1"/>
+                    </pic:cNvPicPr>
+                  </pic:nvPicPr>
+                  <pic:blipFill>
+                    <a:blip r:embed="rId25"/>
+                    <a:srcRect/>
+                    <a:stretch>
+                      <a:fillRect/>
+                    </a:stretch>
+                  </pic:blipFill>
+                  <pic:spPr bwMode="auto">
+                    <a:xfrm>
+                      <a:off x="0" y="0"/>
+                      <a:ext cx="4308475" cy="1645920"/>
+                    </a:xfrm>
+                    <a:prstGeom prst="rect">
+                      <a:avLst/>
+                    </a:prstGeom>
+                    <a:noFill/>
+                    <a:ln w="9525">
+                      <a:noFill/>
+                      <a:miter lim="800000"/>
+                      <a:headEnd/>
+                      <a:tailEnd/>
+                    </a:ln>
+                  </pic:spPr>
+                </pic:pic>
+              </a:graphicData>
+            </a:graphic>
+          </wp:inline>
+        </w:drawing>
+      </w:r>
+    </w:p>
+    <w:p/>
+    <w:p>
+      <w:r>
+        <w:rPr>
+          <w:rFonts w:hint="eastAsia"/>
+        </w:rPr>
+        <w:t>5000</w:t>
+      </w:r>
+      <w:r>
+        <w:rPr>
+          <w:rFonts w:hint="eastAsia"/>
+        </w:rPr>
+        <w:t>个机器人测试，</w:t>
+      </w:r>
+      <w:r>
+        <w:rPr>
+          <w:rFonts w:hint="eastAsia"/>
+        </w:rPr>
+        <w:t>跑出来的结果是</w:t>
+      </w:r>
+      <w:r>
+        <w:rPr>
+          <w:rFonts w:hint="eastAsia"/>
+        </w:rPr>
+        <w:t>：</w:t>
+      </w:r>
+    </w:p>
+    <w:p>
+      <w:r>
+        <w:rPr>
+          <w:noProof/>
+        </w:rPr>
+        <w:pict>
+          <v:group id="_x0000_s2068" style="position:absolute;left:0;text-align:left;margin-left:138.85pt;margin-top:17.85pt;width:326.4pt;height:246.05pt;z-index:251680768" coordorigin="4577,9909" coordsize="6528,4921">
+            <v:shapetype id="_x0000_t202" coordsize="21600,21600" o:spt="202" path="m,l,21600r21600,l21600,xe">
+              <v:stroke joinstyle="miter"/>
+              <v:path gradientshapeok="t" o:connecttype="rect"/>
+            </v:shapetype>
+            <v:shape id="_x0000_s2053" type="#_x0000_t202" style="position:absolute;left:6460;top:9909;width:2250;height:293;mso-width-relative:margin;mso-height-relative:margin;v-text-anchor:middle" stroked="f">
+              <v:textbox style="mso-next-textbox:#_x0000_s2053" inset="0,0,0,0">
+                <w:txbxContent>
+                  <w:p>
+                    <w:pPr>
+                      <w:rPr>
+                        <w:b/>
+                        <w:color w:val="548DD4" w:themeColor="text2" w:themeTint="99"/>
+                        <w:sz w:val="18"/>
+                        <w:szCs w:val="18"/>
+                      </w:rPr>
+                    </w:pPr>
+                    <w:r>
+                      <w:rPr>
+                        <w:rFonts w:hint="eastAsia"/>
+                        <w:b/>
+                        <w:color w:val="548DD4" w:themeColor="text2" w:themeTint="99"/>
+                        <w:sz w:val="18"/>
+                        <w:szCs w:val="18"/>
+                      </w:rPr>
+                      <w:t>测试机器人的数量：</w:t>
+                    </w:r>
+                    <w:r>
+                      <w:rPr>
+                        <w:rFonts w:hint="eastAsia"/>
+                        <w:b/>
+                        <w:color w:val="548DD4" w:themeColor="text2" w:themeTint="99"/>
+                        <w:sz w:val="18"/>
+                        <w:szCs w:val="18"/>
+                      </w:rPr>
+                      <w:t>5000</w:t>
+                    </w:r>
+                  </w:p>
+                </w:txbxContent>
+              </v:textbox>
+            </v:shape>
+            <v:shape id="_x0000_s2054" type="#_x0000_t202" style="position:absolute;left:4817;top:10154;width:2157;height:293;mso-width-relative:margin;mso-height-relative:margin;v-text-anchor:middle" stroked="f">
+              <v:fill opacity="0"/>
+              <v:textbox style="mso-next-textbox:#_x0000_s2054" inset="0,0,0,0">
+                <w:txbxContent>
+                  <w:p>
+                    <w:pPr>
+                      <w:rPr>
+                        <w:b/>
+                        <w:color w:val="548DD4" w:themeColor="text2" w:themeTint="99"/>
+                        <w:sz w:val="18"/>
+                        <w:szCs w:val="18"/>
+                      </w:rPr>
+                    </w:pPr>
+                    <w:r>
+                      <w:rPr>
+                        <w:rFonts w:hint="eastAsia"/>
+                        <w:b/>
+                        <w:color w:val="548DD4" w:themeColor="text2" w:themeTint="99"/>
+                        <w:sz w:val="18"/>
+                        <w:szCs w:val="18"/>
+                      </w:rPr>
+                      <w:t>成功数量</w:t>
+                    </w:r>
+                    <w:r>
+                      <w:rPr>
+                        <w:rFonts w:hint="eastAsia"/>
+                        <w:b/>
+                        <w:color w:val="548DD4" w:themeColor="text2" w:themeTint="99"/>
+                        <w:sz w:val="18"/>
+                        <w:szCs w:val="18"/>
+                      </w:rPr>
+                      <w:t>：</w:t>
+                    </w:r>
+                    <w:r>
+                      <w:rPr>
+                        <w:rFonts w:hint="eastAsia"/>
+                        <w:b/>
+                        <w:color w:val="548DD4" w:themeColor="text2" w:themeTint="99"/>
+                        <w:sz w:val="18"/>
+                        <w:szCs w:val="18"/>
+                      </w:rPr>
+                      <w:t>5000</w:t>
+                    </w:r>
+                  </w:p>
+                </w:txbxContent>
+              </v:textbox>
+            </v:shape>
+            <v:shape id="_x0000_s2055" type="#_x0000_t202" style="position:absolute;left:4577;top:10442;width:1102;height:312;mso-width-relative:margin;mso-height-relative:margin;v-text-anchor:middle" stroked="f">
+              <v:fill opacity="0"/>
+              <v:textbox style="mso-next-textbox:#_x0000_s2055;mso-fit-shape-to-text:t" inset="0,0,0,0">
+                <w:txbxContent>
+                  <w:p>
+                    <w:pPr>
+                      <w:rPr>
+                        <w:b/>
+                        <w:color w:val="548DD4" w:themeColor="text2" w:themeTint="99"/>
+                        <w:sz w:val="18"/>
+                        <w:szCs w:val="18"/>
+                      </w:rPr>
+                    </w:pPr>
+                    <w:r>
+                      <w:rPr>
+                        <w:rFonts w:hint="eastAsia"/>
+                        <w:b/>
+                        <w:color w:val="548DD4" w:themeColor="text2" w:themeTint="99"/>
+                        <w:sz w:val="18"/>
+                        <w:szCs w:val="18"/>
+                      </w:rPr>
+                      <w:t>失败数量</w:t>
+                    </w:r>
+                    <w:r>
+                      <w:rPr>
+                        <w:rFonts w:hint="eastAsia"/>
+                        <w:b/>
+                        <w:color w:val="548DD4" w:themeColor="text2" w:themeTint="99"/>
+                        <w:sz w:val="18"/>
+                        <w:szCs w:val="18"/>
+                      </w:rPr>
+                      <w:t>：</w:t>
+                    </w:r>
+                    <w:r>
+                      <w:rPr>
+                        <w:rFonts w:hint="eastAsia"/>
+                        <w:b/>
+                        <w:color w:val="548DD4" w:themeColor="text2" w:themeTint="99"/>
+                        <w:sz w:val="18"/>
+                        <w:szCs w:val="18"/>
+                      </w:rPr>
+                      <w:t>0</w:t>
+                    </w:r>
+                  </w:p>
+                </w:txbxContent>
+              </v:textbox>
+            </v:shape>
+            <v:shape id="_x0000_s2058" type="#_x0000_t202" style="position:absolute;left:5125;top:10979;width:1557;height:312;mso-width-relative:margin;mso-height-relative:margin;v-text-anchor:middle" stroked="f">
+              <v:fill opacity="0"/>
+              <v:textbox style="mso-next-textbox:#_x0000_s2058;mso-fit-shape-to-text:t" inset="0,0,0,0">
+                <w:txbxContent>
+                  <w:p>
+                    <w:pPr>
+                      <w:rPr>
+                        <w:b/>
+                        <w:color w:val="548DD4" w:themeColor="text2" w:themeTint="99"/>
+                        <w:sz w:val="18"/>
+                        <w:szCs w:val="18"/>
+                      </w:rPr>
+                    </w:pPr>
+                    <w:r>
+                      <w:rPr>
+                        <w:rFonts w:hint="eastAsia"/>
+                        <w:b/>
+                        <w:color w:val="548DD4" w:themeColor="text2" w:themeTint="99"/>
+                        <w:sz w:val="18"/>
+                        <w:szCs w:val="18"/>
+                      </w:rPr>
+                      <w:t>总耗时</w:t>
+                    </w:r>
+                    <w:r>
+                      <w:rPr>
+                        <w:rFonts w:hint="eastAsia"/>
+                        <w:b/>
+                        <w:color w:val="548DD4" w:themeColor="text2" w:themeTint="99"/>
+                        <w:sz w:val="18"/>
+                        <w:szCs w:val="18"/>
+                      </w:rPr>
+                      <w:t>：</w:t>
+                    </w:r>
+                    <w:r>
+                      <w:rPr>
+                        <w:rFonts w:hint="eastAsia"/>
+                        <w:b/>
+                        <w:color w:val="548DD4" w:themeColor="text2" w:themeTint="99"/>
+                        <w:sz w:val="18"/>
+                        <w:szCs w:val="18"/>
+                      </w:rPr>
+                      <w:t>3.311</w:t>
+                    </w:r>
+                    <w:r>
+                      <w:rPr>
+                        <w:rFonts w:hint="eastAsia"/>
+                        <w:b/>
+                        <w:color w:val="548DD4" w:themeColor="text2" w:themeTint="99"/>
+                        <w:sz w:val="18"/>
+                        <w:szCs w:val="18"/>
+                      </w:rPr>
+                      <w:t>秒</w:t>
+                    </w:r>
+                  </w:p>
+                </w:txbxContent>
+              </v:textbox>
+            </v:shape>
+            <v:shape id="_x0000_s2059" type="#_x0000_t202" style="position:absolute;left:5358;top:11439;width:4837;height:312;mso-width-relative:margin;mso-height-relative:margin;v-text-anchor:middle" stroked="f">
+              <v:fill opacity="0"/>
+              <v:textbox style="mso-next-textbox:#_x0000_s2059;mso-fit-shape-to-text:t" inset="0,0,0,0">
+                <w:txbxContent>
+                  <w:p>
+                    <w:pPr>
+                      <w:rPr>
+                        <w:b/>
+                        <w:color w:val="548DD4" w:themeColor="text2" w:themeTint="99"/>
+                        <w:sz w:val="18"/>
+                        <w:szCs w:val="18"/>
+                      </w:rPr>
+                    </w:pPr>
+                    <w:r>
+                      <w:rPr>
+                        <w:rFonts w:hint="eastAsia"/>
+                        <w:b/>
+                        <w:color w:val="548DD4" w:themeColor="text2" w:themeTint="99"/>
+                        <w:sz w:val="18"/>
+                        <w:szCs w:val="18"/>
+                      </w:rPr>
+                      <w:t>最快连接上服务器的机器人连接耗时（因精度问题，显示为</w:t>
+                    </w:r>
+                    <w:r>
+                      <w:rPr>
+                        <w:rFonts w:hint="eastAsia"/>
+                        <w:b/>
+                        <w:color w:val="548DD4" w:themeColor="text2" w:themeTint="99"/>
+                        <w:sz w:val="18"/>
+                        <w:szCs w:val="18"/>
+                      </w:rPr>
+                      <w:t>0</w:t>
+                    </w:r>
+                    <w:r>
+                      <w:rPr>
+                        <w:rFonts w:hint="eastAsia"/>
+                        <w:b/>
+                        <w:color w:val="548DD4" w:themeColor="text2" w:themeTint="99"/>
+                        <w:sz w:val="18"/>
+                        <w:szCs w:val="18"/>
+                      </w:rPr>
+                      <w:t>）</w:t>
+                    </w:r>
+                  </w:p>
+                </w:txbxContent>
+              </v:textbox>
+            </v:shape>
+            <v:shape id="_x0000_s2061" type="#_x0000_t202" style="position:absolute;left:5886;top:11986;width:5219;height:312;mso-width-relative:margin;mso-height-relative:margin;v-text-anchor:middle" stroked="f">
+              <v:fill opacity="0"/>
+              <v:textbox style="mso-next-textbox:#_x0000_s2061;mso-fit-shape-to-text:t" inset="0,0,0,0">
+                <w:txbxContent>
+                  <w:p>
+                    <w:pPr>
+                      <w:rPr>
+                        <w:b/>
+                        <w:color w:val="548DD4" w:themeColor="text2" w:themeTint="99"/>
+                        <w:sz w:val="18"/>
+                        <w:szCs w:val="18"/>
+                      </w:rPr>
+                    </w:pPr>
+                    <w:r>
+                      <w:rPr>
+                        <w:rFonts w:hint="eastAsia"/>
+                        <w:b/>
+                        <w:color w:val="548DD4" w:themeColor="text2" w:themeTint="99"/>
+                        <w:sz w:val="18"/>
+                        <w:szCs w:val="18"/>
+                      </w:rPr>
+                      <w:t>最快发送和接受完安全沙箱数据的机器人花了多长时间传输数据</w:t>
+                    </w:r>
+                  </w:p>
+                </w:txbxContent>
+              </v:textbox>
+            </v:shape>
+            <v:shape id="_x0000_s2062" type="#_x0000_t202" style="position:absolute;left:5508;top:12526;width:3823;height:312;mso-width-relative:margin;mso-height-relative:margin;v-text-anchor:middle" stroked="f">
+              <v:fill opacity="0"/>
+              <v:textbox style="mso-next-textbox:#_x0000_s2062;mso-fit-shape-to-text:t" inset="0,0,0,0">
+                <w:txbxContent>
+                  <w:p>
+                    <w:pPr>
+                      <w:rPr>
+                        <w:b/>
+                        <w:color w:val="548DD4" w:themeColor="text2" w:themeTint="99"/>
+                        <w:sz w:val="18"/>
+                        <w:szCs w:val="18"/>
+                      </w:rPr>
+                    </w:pPr>
+                    <w:r>
+                      <w:rPr>
+                        <w:rFonts w:hint="eastAsia"/>
+                        <w:b/>
+                        <w:color w:val="548DD4" w:themeColor="text2" w:themeTint="99"/>
+                        <w:sz w:val="18"/>
+                        <w:szCs w:val="18"/>
+                      </w:rPr>
+                      <w:t>最快执行完任务的机器人生命长度</w:t>
+                    </w:r>
+                  </w:p>
+                </w:txbxContent>
+              </v:textbox>
+            </v:shape>
+            <v:shape id="_x0000_s2063" type="#_x0000_t202" style="position:absolute;left:5748;top:13210;width:4447;height:312;mso-width-relative:margin;mso-height-relative:margin;v-text-anchor:middle" stroked="f">
+              <v:fill opacity="0"/>
+              <v:textbox style="mso-next-textbox:#_x0000_s2063;mso-fit-shape-to-text:t" inset="0,0,0,0">
+                <w:txbxContent>
+                  <w:p>
+                    <w:pPr>
+                      <w:rPr>
+                        <w:b/>
+                        <w:color w:val="548DD4" w:themeColor="text2" w:themeTint="99"/>
+                        <w:sz w:val="18"/>
+                        <w:szCs w:val="18"/>
+                      </w:rPr>
+                    </w:pPr>
+                    <w:r>
+                      <w:rPr>
+                        <w:rFonts w:hint="eastAsia"/>
+                        <w:b/>
+                        <w:color w:val="548DD4" w:themeColor="text2" w:themeTint="99"/>
+                        <w:sz w:val="18"/>
+                        <w:szCs w:val="18"/>
+                      </w:rPr>
+                      <w:t>5000</w:t>
+                    </w:r>
+                    <w:r>
+                      <w:rPr>
+                        <w:rFonts w:hint="eastAsia"/>
+                        <w:b/>
+                        <w:color w:val="548DD4" w:themeColor="text2" w:themeTint="99"/>
+                        <w:sz w:val="18"/>
+                        <w:szCs w:val="18"/>
+                      </w:rPr>
+                      <w:t>个机器人平均</w:t>
+                    </w:r>
+                    <w:r>
+                      <w:rPr>
+                        <w:rFonts w:hint="eastAsia"/>
+                        <w:b/>
+                        <w:color w:val="548DD4" w:themeColor="text2" w:themeTint="99"/>
+                        <w:sz w:val="18"/>
+                        <w:szCs w:val="18"/>
+                      </w:rPr>
+                      <w:t>每个机器人</w:t>
+                    </w:r>
+                    <w:r>
+                      <w:rPr>
+                        <w:rFonts w:hint="eastAsia"/>
+                        <w:b/>
+                        <w:color w:val="548DD4" w:themeColor="text2" w:themeTint="99"/>
+                        <w:sz w:val="18"/>
+                        <w:szCs w:val="18"/>
+                      </w:rPr>
+                      <w:t>花了多长时间连接服务器</w:t>
+                    </w:r>
+                  </w:p>
+                </w:txbxContent>
+              </v:textbox>
+            </v:shape>
+            <v:shape id="_x0000_s2065" type="#_x0000_t202" style="position:absolute;left:5988;top:14266;width:4379;height:312;mso-width-relative:margin;mso-height-relative:margin;v-text-anchor:middle" stroked="f">
+              <v:fill opacity="0"/>
+              <v:textbox style="mso-next-textbox:#_x0000_s2065;mso-fit-shape-to-text:t" inset="0,0,0,0">
+                <w:txbxContent>
+                  <w:p>
+                    <w:pPr>
+                      <w:rPr>
+                        <w:b/>
+                        <w:color w:val="548DD4" w:themeColor="text2" w:themeTint="99"/>
+                        <w:sz w:val="18"/>
+                        <w:szCs w:val="18"/>
+                      </w:rPr>
+                    </w:pPr>
+                    <w:r>
+                      <w:rPr>
+                        <w:rFonts w:hint="eastAsia"/>
+                        <w:b/>
+                        <w:color w:val="548DD4" w:themeColor="text2" w:themeTint="99"/>
+                        <w:sz w:val="18"/>
+                        <w:szCs w:val="18"/>
+                      </w:rPr>
+                      <w:t>计算出服务器平均每秒大概能接收多少个机器人的连接</w:t>
+                    </w:r>
+                  </w:p>
+                </w:txbxContent>
+              </v:textbox>
+            </v:shape>
+            <v:shape id="_x0000_s2067" type="#_x0000_t202" style="position:absolute;left:6012;top:14518;width:4183;height:312;mso-width-relative:margin;mso-height-relative:margin;v-text-anchor:middle" stroked="f">
+              <v:fill opacity="0"/>
+              <v:textbox style="mso-next-textbox:#_x0000_s2067;mso-fit-shape-to-text:t" inset="0,0,0,0">
+                <w:txbxContent>
+                  <w:p>
+                    <w:r>
+                      <w:rPr>
+                        <w:rFonts w:hint="eastAsia"/>
+                        <w:b/>
+                        <w:color w:val="548DD4" w:themeColor="text2" w:themeTint="99"/>
+                        <w:sz w:val="18"/>
+                        <w:szCs w:val="18"/>
+                      </w:rPr>
+                      <w:t>计算出服务器平均每秒大概能处理完多少个机器人</w:t>
+                    </w:r>
+                  </w:p>
+                </w:txbxContent>
+              </v:textbox>
+            </v:shape>
+          </v:group>
+        </w:pict>
+      </w:r>
+      <w:r>
+        <w:rPr>
+          <w:rFonts w:ascii="宋体" w:eastAsia="宋体" w:hAnsi="宋体" w:cs="宋体"/>
+          <w:kern w:val="0"/>
+          <w:sz w:val="24"/>
+          <w:szCs w:val="24"/>
+        </w:rPr>
+        <w:pict>
+          <v:shape id="_x0000_s2066" type="#_x0000_t202" style="position:absolute;left:0;text-align:left;margin-left:279.9pt;margin-top:649.25pt;width:191.15pt;height:15pt;z-index:251678720;mso-width-relative:margin;mso-height-relative:margin;v-text-anchor:middle" stroked="f">
+            <v:fill opacity="0"/>
+            <v:textbox style="mso-next-textbox:#_x0000_s2066;mso-fit-shape-to-text:t" inset="0,0,0,0">
+              <w:txbxContent>
+                <w:p>
+                  <w:pPr>
+                    <w:rPr>
+                      <w:b/>
+                      <w:color w:val="548DD4" w:themeColor="text2" w:themeTint="99"/>
+                      <w:sz w:val="18"/>
+                      <w:szCs w:val="18"/>
+                    </w:rPr>
+                  </w:pPr>
+                  <w:r>
+                    <w:rPr>
+                      <w:rFonts w:hint="eastAsia"/>
+                      <w:b/>
+                      <w:color w:val="548DD4" w:themeColor="text2" w:themeTint="99"/>
+                      <w:sz w:val="18"/>
+                      <w:szCs w:val="18"/>
+                    </w:rPr>
+                    <w:t>最快执行完任务的机器人生命长度</w:t>
+                  </w:r>
+                </w:p>
+              </w:txbxContent>
+            </v:textbox>
+          </v:shape>
+        </w:pict>
+      </w:r>
+      <w:r>
+        <w:rPr>
+          <w:rFonts w:ascii="宋体" w:eastAsia="宋体" w:hAnsi="宋体" w:cs="宋体"/>
+          <w:kern w:val="0"/>
+          <w:sz w:val="24"/>
+          <w:szCs w:val="24"/>
+        </w:rPr>
+        <w:pict>
+          <v:shape id="_x0000_s2064" type="#_x0000_t202" style="position:absolute;left:0;text-align:left;margin-left:267.9pt;margin-top:615.05pt;width:191.15pt;height:15pt;z-index:251675648;mso-width-relative:margin;mso-height-relative:margin;v-text-anchor:middle" stroked="f">
+            <v:fill opacity="0"/>
+            <v:textbox style="mso-next-textbox:#_x0000_s2064;mso-fit-shape-to-text:t" inset="0,0,0,0">
+              <w:txbxContent>
+                <w:p>
+                  <w:pPr>
+                    <w:rPr>
+                      <w:b/>
+                      <w:color w:val="548DD4" w:themeColor="text2" w:themeTint="99"/>
+                      <w:sz w:val="18"/>
+                      <w:szCs w:val="18"/>
+                    </w:rPr>
+                  </w:pPr>
+                  <w:r>
+                    <w:rPr>
+                      <w:rFonts w:hint="eastAsia"/>
+                      <w:b/>
+                      <w:color w:val="548DD4" w:themeColor="text2" w:themeTint="99"/>
+                      <w:sz w:val="18"/>
+                      <w:szCs w:val="18"/>
+                    </w:rPr>
+                    <w:t>最快执行完任务的机器人生命长度</w:t>
+                  </w:r>
+                </w:p>
+              </w:txbxContent>
+            </v:textbox>
+          </v:shape>
+        </w:pict>
+      </w:r>
+      <w:r>
+        <w:rPr>
+          <w:rFonts w:ascii="宋体" w:eastAsia="宋体" w:hAnsi="宋体" w:cs="宋体"/>
+          <w:kern w:val="0"/>
+          <w:sz w:val="24"/>
+          <w:szCs w:val="24"/>
+        </w:rPr>
+        <w:pict>
+          <v:shape id="_x0000_s2060" type="#_x0000_t202" style="position:absolute;left:0;text-align:left;margin-left:260.4pt;margin-top:560.7pt;width:241.85pt;height:30pt;z-index:251670528;mso-width-relative:margin;mso-height-relative:margin;v-text-anchor:middle" stroked="f">
+            <v:fill opacity="0"/>
+            <v:textbox style="mso-next-textbox:#_x0000_s2060;mso-fit-shape-to-text:t" inset="0,0,0,0">
+              <w:txbxContent>
+                <w:p>
+                  <w:pPr>
+                    <w:rPr>
+                      <w:b/>
+                      <w:color w:val="548DD4" w:themeColor="text2" w:themeTint="99"/>
+                      <w:sz w:val="18"/>
+                      <w:szCs w:val="18"/>
+                    </w:rPr>
+                  </w:pPr>
+                  <w:r>
+                    <w:rPr>
+                      <w:rFonts w:hint="eastAsia"/>
+                      <w:b/>
+                      <w:color w:val="548DD4" w:themeColor="text2" w:themeTint="99"/>
+                      <w:sz w:val="18"/>
+                      <w:szCs w:val="18"/>
+                    </w:rPr>
+                    <w:t>最快连接上服务器的机器人连接耗时（因精度问题，显示为</w:t>
+                  </w:r>
+                  <w:r>
+                    <w:rPr>
+                      <w:b/>
+                      <w:color w:val="548DD4" w:themeColor="text2" w:themeTint="99"/>
+                      <w:sz w:val="18"/>
+                      <w:szCs w:val="18"/>
+                    </w:rPr>
+                    <w:t>0</w:t>
+                  </w:r>
+                  <w:r>
+                    <w:rPr>
+                      <w:rFonts w:hint="eastAsia"/>
+                      <w:b/>
+                      <w:color w:val="548DD4" w:themeColor="text2" w:themeTint="99"/>
+                      <w:sz w:val="18"/>
+                      <w:szCs w:val="18"/>
+                    </w:rPr>
+                    <w:t>）</w:t>
+                  </w:r>
+                </w:p>
+              </w:txbxContent>
+            </v:textbox>
+          </v:shape>
+        </w:pict>
+      </w:r>
+      <w:r>
+        <w:rPr>
+          <w:noProof/>
+        </w:rPr>
+        <w:drawing>
+          <wp:inline distT="0" distB="0" distL="0" distR="0">
+            <wp:extent cx="3496945" cy="3569970"/>
+            <wp:effectExtent l="19050" t="0" r="8255" b="0"/>
+            <wp:docPr id="31" name="图片 31"/>
+            <wp:cNvGraphicFramePr>
+              <a:graphicFrameLocks xmlns:a="http://schemas.openxmlformats.org/drawingml/2006/main" noChangeAspect="1"/>
+            </wp:cNvGraphicFramePr>
+            <a:graphic xmlns:a="http://schemas.openxmlformats.org/drawingml/2006/main">
+              <a:graphicData uri="http://schemas.openxmlformats.org/drawingml/2006/picture">
+                <pic:pic xmlns:pic="http://schemas.openxmlformats.org/drawingml/2006/picture">
+                  <pic:nvPicPr>
+                    <pic:cNvPr id="0" name="Picture 31"/>
+                    <pic:cNvPicPr>
+                      <a:picLocks noChangeAspect="1" noChangeArrowheads="1"/>
+                    </pic:cNvPicPr>
+                  </pic:nvPicPr>
+                  <pic:blipFill>
+                    <a:blip r:embed="rId26"/>
+                    <a:srcRect/>
+                    <a:stretch>
+                      <a:fillRect/>
+                    </a:stretch>
+                  </pic:blipFill>
+                  <pic:spPr bwMode="auto">
+                    <a:xfrm>
+                      <a:off x="0" y="0"/>
+                      <a:ext cx="3496945" cy="3569970"/>
+                    </a:xfrm>
+                    <a:prstGeom prst="rect">
+                      <a:avLst/>
+                    </a:prstGeom>
+                    <a:noFill/>
+                    <a:ln w="9525">
+                      <a:noFill/>
+                      <a:miter lim="800000"/>
+                      <a:headEnd/>
+                      <a:tailEnd/>
+                    </a:ln>
+                  </pic:spPr>
+                </pic:pic>
+              </a:graphicData>
+            </a:graphic>
+          </wp:inline>
+        </w:drawing>
+      </w:r>
+      <w:r>
+        <w:rPr>
+          <w:rFonts w:ascii="宋体" w:eastAsia="宋体" w:hAnsi="宋体" w:cs="宋体"/>
+          <w:kern w:val="0"/>
+          <w:sz w:val="24"/>
+          <w:szCs w:val="24"/>
+        </w:rPr>
+        <w:pict>
+          <v:shape id="_x0000_s2057" type="#_x0000_t202" style="position:absolute;left:0;text-align:left;margin-left:221.35pt;margin-top:510.85pt;width:55.1pt;height:15pt;z-index:251666432;mso-position-horizontal-relative:text;mso-position-vertical-relative:text;mso-width-relative:margin;mso-height-relative:margin;v-text-anchor:middle" stroked="f">
+            <v:fill opacity="0"/>
+            <v:textbox style="mso-next-textbox:#_x0000_s2057;mso-fit-shape-to-text:t" inset="0,0,0,0">
+              <w:txbxContent>
+                <w:p>
+                  <w:pPr>
+                    <w:rPr>
+                      <w:b/>
+                      <w:color w:val="548DD4" w:themeColor="text2" w:themeTint="99"/>
+                      <w:sz w:val="18"/>
+                      <w:szCs w:val="18"/>
+                    </w:rPr>
+                  </w:pPr>
+                  <w:r>
+                    <w:rPr>
+                      <w:rFonts w:hint="eastAsia"/>
+                      <w:b/>
+                      <w:color w:val="548DD4" w:themeColor="text2" w:themeTint="99"/>
+                      <w:sz w:val="18"/>
+                      <w:szCs w:val="18"/>
+                    </w:rPr>
+                    <w:t>失败数量：</w:t>
+                  </w:r>
+                  <w:r>
+                    <w:rPr>
+                      <w:b/>
+                      <w:color w:val="548DD4" w:themeColor="text2" w:themeTint="99"/>
+                      <w:sz w:val="18"/>
+                      <w:szCs w:val="18"/>
+                    </w:rPr>
+                    <w:t>0</w:t>
+                  </w:r>
+                </w:p>
+              </w:txbxContent>
+            </v:textbox>
+          </v:shape>
+        </w:pict>
+      </w:r>
+      <w:r>
+        <w:rPr>
+          <w:rFonts w:ascii="宋体" w:eastAsia="宋体" w:hAnsi="宋体" w:cs="宋体"/>
+          <w:kern w:val="0"/>
+          <w:sz w:val="24"/>
+          <w:szCs w:val="24"/>
+        </w:rPr>
+        <w:pict>
+          <v:shape id="_x0000_s2056" type="#_x0000_t202" style="position:absolute;left:0;text-align:left;margin-left:221.35pt;margin-top:510.85pt;width:55.1pt;height:15pt;z-index:251664384;mso-position-horizontal-relative:text;mso-position-vertical-relative:text;mso-width-relative:margin;mso-height-relative:margin;v-text-anchor:middle" stroked="f">
+            <v:fill opacity="0"/>
+            <v:textbox style="mso-next-textbox:#_x0000_s2056;mso-fit-shape-to-text:t" inset="0,0,0,0">
+              <w:txbxContent>
+                <w:p>
+                  <w:pPr>
+                    <w:rPr>
+                      <w:b/>
+                      <w:color w:val="548DD4" w:themeColor="text2" w:themeTint="99"/>
+                      <w:sz w:val="18"/>
+                      <w:szCs w:val="18"/>
+                    </w:rPr>
+                  </w:pPr>
+                  <w:r>
+                    <w:rPr>
+                      <w:rFonts w:hint="eastAsia"/>
+                      <w:b/>
+                      <w:color w:val="548DD4" w:themeColor="text2" w:themeTint="99"/>
+                      <w:sz w:val="18"/>
+                      <w:szCs w:val="18"/>
+                    </w:rPr>
+                    <w:t>失败数量：</w:t>
+                  </w:r>
+                  <w:r>
+                    <w:rPr>
+                      <w:b/>
+                      <w:color w:val="548DD4" w:themeColor="text2" w:themeTint="99"/>
+                      <w:sz w:val="18"/>
+                      <w:szCs w:val="18"/>
+                    </w:rPr>
+                    <w:t>0</w:t>
+                  </w:r>
+                </w:p>
+              </w:txbxContent>
+            </v:textbox>
+          </v:shape>
+        </w:pict>
+      </w:r>
     </w:p>
     <w:sectPr>
       <w:pgSz w:w="11906" w:h="16838"/>
@@ -2266,7 +3308,7 @@
   <w:style w:type="paragraph" w:default="1" w:styleId="a">
     <w:name w:val="Normal"/>
     <w:qFormat/>
-    <w:rsid w:val="00567ABC"/>
+    <w:rsid w:val="00DF2309"/>
     <w:pPr>
       <w:widowControl w:val="0"/>
       <w:jc w:val="both"/>
@@ -2451,6 +3493,32 @@
     <w:name w:val="str"/>
     <w:basedOn w:val="a0"/>
     <w:rsid w:val="006B2EBF"/>
+  </w:style>
+  <w:style w:type="paragraph" w:styleId="a8">
+    <w:name w:val="caption"/>
+    <w:basedOn w:val="a"/>
+    <w:next w:val="a"/>
+    <w:uiPriority w:val="35"/>
+    <w:semiHidden/>
+    <w:unhideWhenUsed/>
+    <w:qFormat/>
+    <w:rsid w:val="004F02F3"/>
+    <w:rPr>
+      <w:rFonts w:asciiTheme="majorHAnsi" w:eastAsia="黑体" w:hAnsiTheme="majorHAnsi" w:cstheme="majorBidi"/>
+      <w:sz w:val="20"/>
+      <w:szCs w:val="20"/>
+    </w:rPr>
+  </w:style>
+  <w:style w:type="character" w:styleId="a9">
+    <w:name w:val="Hyperlink"/>
+    <w:basedOn w:val="a0"/>
+    <w:uiPriority w:val="99"/>
+    <w:unhideWhenUsed/>
+    <w:rsid w:val="00E919D8"/>
+    <w:rPr>
+      <w:color w:val="0000FF" w:themeColor="hyperlink"/>
+      <w:u w:val="single"/>
+    </w:rPr>
   </w:style>
 </w:styles>
 </file>

</xml_diff>

<commit_message>
add run.sh shell & erase all ^M
</commit_message>
<xml_diff>
--- a/readmd.docx
+++ b/readmd.docx
@@ -690,11 +690,6 @@
             <w:hideMark/>
           </w:tcPr>
           <w:p>
-            <w:pPr>
-              <w:rPr>
-                <w:rFonts w:hint="eastAsia"/>
-              </w:rPr>
-            </w:pPr>
             <w:r>
               <w:rPr>
                 <w:rFonts w:hint="eastAsia"/>
@@ -851,7 +846,6 @@
               <w:widowControl/>
               <w:jc w:val="left"/>
               <w:rPr>
-                <w:rFonts w:hint="eastAsia"/>
                 <w:noProof/>
               </w:rPr>
             </w:pPr>
@@ -861,7 +855,6 @@
               <w:widowControl/>
               <w:jc w:val="left"/>
               <w:rPr>
-                <w:rFonts w:hint="eastAsia"/>
                 <w:noProof/>
               </w:rPr>
             </w:pPr>
@@ -878,7 +871,6 @@
               <w:widowControl/>
               <w:jc w:val="left"/>
               <w:rPr>
-                <w:rFonts w:hint="eastAsia"/>
                 <w:noProof/>
               </w:rPr>
             </w:pPr>
@@ -939,7 +931,7 @@
               <w:widowControl/>
               <w:jc w:val="left"/>
               <w:rPr>
-                <w:rFonts w:ascii="Lucida Console" w:eastAsia="宋体" w:hAnsi="Lucida Console" w:cs="宋体" w:hint="eastAsia"/>
+                <w:rFonts w:ascii="Lucida Console" w:eastAsia="宋体" w:hAnsi="Lucida Console" w:cs="宋体"/>
                 <w:color w:val="EEEEEE"/>
                 <w:kern w:val="0"/>
                 <w:sz w:val="14"/>
@@ -1981,9 +1973,9 @@
         </w:rPr>
         <w:drawing>
           <wp:inline distT="0" distB="0" distL="0" distR="0">
-            <wp:extent cx="4308475" cy="1645920"/>
-            <wp:effectExtent l="19050" t="0" r="0" b="0"/>
-            <wp:docPr id="25" name="图片 25"/>
+            <wp:extent cx="4889449" cy="2747253"/>
+            <wp:effectExtent l="19050" t="0" r="6401" b="0"/>
+            <wp:docPr id="9" name="图片 7"/>
             <wp:cNvGraphicFramePr>
               <a:graphicFrameLocks xmlns:a="http://schemas.openxmlformats.org/drawingml/2006/main" noChangeAspect="1"/>
             </wp:cNvGraphicFramePr>
@@ -1991,7 +1983,7 @@
               <a:graphicData uri="http://schemas.openxmlformats.org/drawingml/2006/picture">
                 <pic:pic xmlns:pic="http://schemas.openxmlformats.org/drawingml/2006/picture">
                   <pic:nvPicPr>
-                    <pic:cNvPr id="0" name="Picture 25"/>
+                    <pic:cNvPr id="0" name="Picture 7"/>
                     <pic:cNvPicPr>
                       <a:picLocks noChangeAspect="1" noChangeArrowheads="1"/>
                     </pic:cNvPicPr>
@@ -2006,7 +1998,7 @@
                   <pic:spPr bwMode="auto">
                     <a:xfrm>
                       <a:off x="0" y="0"/>
-                      <a:ext cx="4308475" cy="1645920"/>
+                      <a:ext cx="4895155" cy="2750459"/>
                     </a:xfrm>
                     <a:prstGeom prst="rect">
                       <a:avLst/>
@@ -2026,12 +2018,21 @@
         </w:drawing>
       </w:r>
     </w:p>
-    <w:p/>
     <w:p>
-      <w:r>
-        <w:rPr>
-          <w:rFonts w:hint="eastAsia"/>
-        </w:rPr>
+      <w:pPr>
+        <w:widowControl/>
+        <w:jc w:val="left"/>
+      </w:pPr>
+      <w:r>
+        <w:br w:type="page"/>
+      </w:r>
+    </w:p>
+    <w:p>
+      <w:r>
+        <w:rPr>
+          <w:rFonts w:hint="eastAsia"/>
+        </w:rPr>
+        <w:lastRenderedPageBreak/>
         <w:t>5000</w:t>
       </w:r>
       <w:r>

</xml_diff>